<commit_message>
Revised and approved Phase 2 Testing Plan for issue #62.
</commit_message>
<xml_diff>
--- a/project-management/binder/iteration2/Saajid/Phase 2 Testing Plan.docx
+++ b/project-management/binder/iteration2/Saajid/Phase 2 Testing Plan.docx
@@ -58,14 +58,7 @@
       </w:pPr>
       <w:r>
         <w:tab/>
-      </w:r>
-      <w:proofErr w:type="spellStart"/>
-      <w:r>
-        <w:t>Feburary</w:t>
-      </w:r>
-      <w:proofErr w:type="spellEnd"/>
-      <w:r>
-        <w:t xml:space="preserve"> 18</w:t>
+        <w:t>February 18</w:t>
       </w:r>
       <w:r>
         <w:rPr>
@@ -109,11 +102,27 @@
         </w:rPr>
         <w:tab/>
       </w:r>
-      <w:proofErr w:type="gramStart"/>
-      <w:r>
-        <w:t>Someone from the documentation department.</w:t>
-      </w:r>
-      <w:proofErr w:type="gramEnd"/>
+      <w:r>
+        <w:t>Ben Stitt</w:t>
+      </w:r>
+    </w:p>
+    <w:p>
+      <w:pPr>
+        <w:jc w:val="both"/>
+      </w:pPr>
+      <w:r>
+        <w:tab/>
+        <w:t>February 20</w:t>
+      </w:r>
+      <w:r>
+        <w:rPr>
+          <w:vertAlign w:val="superscript"/>
+        </w:rPr>
+        <w:t>th</w:t>
+      </w:r>
+      <w:r>
+        <w:t>, 2014</w:t>
+      </w:r>
     </w:p>
     <w:p>
       <w:pPr>
@@ -424,7 +433,6 @@
           <w:sz w:val="36"/>
           <w:szCs w:val="36"/>
         </w:rPr>
-        <w:lastRenderedPageBreak/>
         <w:t>– Introduction</w:t>
       </w:r>
     </w:p>
@@ -442,46 +450,7 @@
         <w:jc w:val="both"/>
       </w:pPr>
       <w:r>
-        <w:t xml:space="preserve">The program to be tested is a </w:t>
-      </w:r>
-      <w:r>
-        <w:t>full functioning offline</w:t>
-      </w:r>
-      <w:r>
-        <w:t xml:space="preserve"> version of a Chinese checkers game for android</w:t>
-      </w:r>
-      <w:r>
-        <w:t>, with the capability of playing against artificial intelligence</w:t>
-      </w:r>
-      <w:r>
-        <w:t xml:space="preserve">. It contains </w:t>
-      </w:r>
-      <w:r>
-        <w:t>four</w:t>
-      </w:r>
-      <w:r>
-        <w:t xml:space="preserve"> activities, the first with a button leading to the second, the second activity is a configuration screen for the game you wish to play it contains the optio</w:t>
-      </w:r>
-      <w:r>
-        <w:t xml:space="preserve">ns to set the number of players, </w:t>
-      </w:r>
-      <w:r>
-        <w:t>their names</w:t>
-      </w:r>
-      <w:r>
-        <w:t xml:space="preserve"> and whether or not a certain player is computer control</w:t>
-      </w:r>
-      <w:r>
-        <w:t xml:space="preserve"> it then launches the game activity which for the current phase contains a canvas with the game board drawn on it and buttons to confirm</w:t>
-      </w:r>
-      <w:r>
-        <w:t xml:space="preserve"> a players move and undo a move, the last activity is a help menu where the players would be able to view frequently asked questions and game info</w:t>
-      </w:r>
-      <w:r>
-        <w:t>rmation</w:t>
-      </w:r>
-      <w:r>
-        <w:t>.</w:t>
+        <w:t>The program to be tested is a full functioning offline version of a Chinese checkers game for Android, with the capability of playing against artificial intelligence. It contains four activities, the first with a button leading to the second, the second activity is a configuration screen for the game you wish to play it contains the options to set the number of players, their names and whether or not a certain player is computer control it then launches the game activity which for the current phase contains a canvas with the game board drawn on it and buttons to confirm a players move and undo a move, the last activity is a help menu where the players would be able to view frequently asked questions and game information.</w:t>
       </w:r>
     </w:p>
     <w:p>
@@ -608,11 +577,9 @@
         </w:numPr>
         <w:spacing w:after="0"/>
       </w:pPr>
-      <w:proofErr w:type="spellStart"/>
       <w:r>
         <w:t>MainActivity</w:t>
       </w:r>
-      <w:proofErr w:type="spellEnd"/>
     </w:p>
     <w:p>
       <w:pPr>
@@ -623,29 +590,22 @@
         </w:numPr>
         <w:spacing w:after="0"/>
       </w:pPr>
-      <w:proofErr w:type="spellStart"/>
       <w:r>
         <w:t>offlineActivityConfigurationButton</w:t>
       </w:r>
-      <w:proofErr w:type="spellEnd"/>
-    </w:p>
-    <w:p>
-      <w:pPr>
-        <w:pStyle w:val="ListParagraph"/>
-        <w:numPr>
-          <w:ilvl w:val="2"/>
-          <w:numId w:val="10"/>
-        </w:numPr>
-        <w:spacing w:after="0"/>
-      </w:pPr>
-      <w:r>
-        <w:t xml:space="preserve">Verify </w:t>
-      </w:r>
-      <w:proofErr w:type="spellStart"/>
-      <w:r>
-        <w:t>clickabilty</w:t>
-      </w:r>
-      <w:proofErr w:type="spellEnd"/>
+    </w:p>
+    <w:p>
+      <w:pPr>
+        <w:pStyle w:val="ListParagraph"/>
+        <w:numPr>
+          <w:ilvl w:val="2"/>
+          <w:numId w:val="10"/>
+        </w:numPr>
+        <w:spacing w:after="0"/>
+      </w:pPr>
+      <w:r>
+        <w:t>Verify clickabilty</w:t>
+      </w:r>
     </w:p>
     <w:p>
       <w:pPr>
@@ -682,29 +642,22 @@
         </w:numPr>
         <w:spacing w:after="0"/>
       </w:pPr>
-      <w:proofErr w:type="spellStart"/>
       <w:r>
         <w:t>mainMenuHelpButton</w:t>
       </w:r>
-      <w:proofErr w:type="spellEnd"/>
-    </w:p>
-    <w:p>
-      <w:pPr>
-        <w:pStyle w:val="ListParagraph"/>
-        <w:numPr>
-          <w:ilvl w:val="2"/>
-          <w:numId w:val="10"/>
-        </w:numPr>
-        <w:spacing w:after="0"/>
-      </w:pPr>
-      <w:r>
-        <w:t xml:space="preserve">Verify </w:t>
-      </w:r>
-      <w:proofErr w:type="spellStart"/>
-      <w:r>
-        <w:t>clickabilty</w:t>
-      </w:r>
-      <w:proofErr w:type="spellEnd"/>
+    </w:p>
+    <w:p>
+      <w:pPr>
+        <w:pStyle w:val="ListParagraph"/>
+        <w:numPr>
+          <w:ilvl w:val="2"/>
+          <w:numId w:val="10"/>
+        </w:numPr>
+        <w:spacing w:after="0"/>
+      </w:pPr>
+      <w:r>
+        <w:t>Verify clickabilty</w:t>
+      </w:r>
     </w:p>
     <w:p>
       <w:pPr>
@@ -748,11 +701,9 @@
         </w:numPr>
         <w:spacing w:after="0"/>
       </w:pPr>
-      <w:proofErr w:type="spellStart"/>
       <w:r>
         <w:t>OfflineConfigurationActivity</w:t>
       </w:r>
-      <w:proofErr w:type="spellEnd"/>
     </w:p>
     <w:p>
       <w:pPr>
@@ -763,29 +714,22 @@
         </w:numPr>
         <w:spacing w:after="0"/>
       </w:pPr>
-      <w:proofErr w:type="spellStart"/>
       <w:r>
         <w:t>offlineTwoPlayerButton</w:t>
       </w:r>
-      <w:proofErr w:type="spellEnd"/>
-    </w:p>
-    <w:p>
-      <w:pPr>
-        <w:pStyle w:val="ListParagraph"/>
-        <w:numPr>
-          <w:ilvl w:val="2"/>
-          <w:numId w:val="10"/>
-        </w:numPr>
-        <w:spacing w:after="0"/>
-      </w:pPr>
-      <w:r>
-        <w:t xml:space="preserve">Verify </w:t>
-      </w:r>
-      <w:proofErr w:type="spellStart"/>
-      <w:r>
-        <w:t>clickabilty</w:t>
-      </w:r>
-      <w:proofErr w:type="spellEnd"/>
+    </w:p>
+    <w:p>
+      <w:pPr>
+        <w:pStyle w:val="ListParagraph"/>
+        <w:numPr>
+          <w:ilvl w:val="2"/>
+          <w:numId w:val="10"/>
+        </w:numPr>
+        <w:spacing w:after="0"/>
+      </w:pPr>
+      <w:r>
+        <w:t>Verify clickabilty</w:t>
+      </w:r>
     </w:p>
     <w:p>
       <w:pPr>
@@ -822,29 +766,22 @@
         </w:numPr>
         <w:spacing w:after="0"/>
       </w:pPr>
-      <w:proofErr w:type="spellStart"/>
       <w:r>
         <w:t>offlineThreePlayerButton</w:t>
       </w:r>
-      <w:proofErr w:type="spellEnd"/>
-    </w:p>
-    <w:p>
-      <w:pPr>
-        <w:pStyle w:val="ListParagraph"/>
-        <w:numPr>
-          <w:ilvl w:val="2"/>
-          <w:numId w:val="10"/>
-        </w:numPr>
-        <w:spacing w:after="0"/>
-      </w:pPr>
-      <w:r>
-        <w:t xml:space="preserve">Verify </w:t>
-      </w:r>
-      <w:proofErr w:type="spellStart"/>
-      <w:r>
-        <w:t>clickabilty</w:t>
-      </w:r>
-      <w:proofErr w:type="spellEnd"/>
+    </w:p>
+    <w:p>
+      <w:pPr>
+        <w:pStyle w:val="ListParagraph"/>
+        <w:numPr>
+          <w:ilvl w:val="2"/>
+          <w:numId w:val="10"/>
+        </w:numPr>
+        <w:spacing w:after="0"/>
+      </w:pPr>
+      <w:r>
+        <w:t>Verify clickabilty</w:t>
+      </w:r>
     </w:p>
     <w:p>
       <w:pPr>
@@ -881,29 +818,22 @@
         </w:numPr>
         <w:spacing w:after="0"/>
       </w:pPr>
-      <w:proofErr w:type="spellStart"/>
       <w:r>
         <w:t>offlineFourPlayerButton</w:t>
       </w:r>
-      <w:proofErr w:type="spellEnd"/>
-    </w:p>
-    <w:p>
-      <w:pPr>
-        <w:pStyle w:val="ListParagraph"/>
-        <w:numPr>
-          <w:ilvl w:val="2"/>
-          <w:numId w:val="10"/>
-        </w:numPr>
-        <w:spacing w:after="0"/>
-      </w:pPr>
-      <w:r>
-        <w:t xml:space="preserve">Verify </w:t>
-      </w:r>
-      <w:proofErr w:type="spellStart"/>
-      <w:r>
-        <w:t>clickabilty</w:t>
-      </w:r>
-      <w:proofErr w:type="spellEnd"/>
+    </w:p>
+    <w:p>
+      <w:pPr>
+        <w:pStyle w:val="ListParagraph"/>
+        <w:numPr>
+          <w:ilvl w:val="2"/>
+          <w:numId w:val="10"/>
+        </w:numPr>
+        <w:spacing w:after="0"/>
+      </w:pPr>
+      <w:r>
+        <w:t>Verify clickabilty</w:t>
+      </w:r>
     </w:p>
     <w:p>
       <w:pPr>
@@ -940,41 +870,33 @@
         </w:numPr>
         <w:spacing w:after="0"/>
       </w:pPr>
-      <w:proofErr w:type="spellStart"/>
       <w:r>
         <w:t>offlineSixPlayerButton</w:t>
       </w:r>
-      <w:proofErr w:type="spellEnd"/>
-    </w:p>
-    <w:p>
-      <w:pPr>
-        <w:pStyle w:val="ListParagraph"/>
-        <w:numPr>
-          <w:ilvl w:val="2"/>
-          <w:numId w:val="10"/>
-        </w:numPr>
-        <w:spacing w:after="0"/>
-      </w:pPr>
-      <w:r>
-        <w:t xml:space="preserve">Verify </w:t>
-      </w:r>
-      <w:proofErr w:type="spellStart"/>
-      <w:r>
-        <w:t>clickabilty</w:t>
-      </w:r>
-      <w:proofErr w:type="spellEnd"/>
-    </w:p>
-    <w:p>
-      <w:pPr>
-        <w:pStyle w:val="ListParagraph"/>
-        <w:numPr>
-          <w:ilvl w:val="2"/>
-          <w:numId w:val="10"/>
-        </w:numPr>
-        <w:spacing w:after="0"/>
-      </w:pPr>
-      <w:r>
-        <w:lastRenderedPageBreak/>
+    </w:p>
+    <w:p>
+      <w:pPr>
+        <w:pStyle w:val="ListParagraph"/>
+        <w:numPr>
+          <w:ilvl w:val="2"/>
+          <w:numId w:val="10"/>
+        </w:numPr>
+        <w:spacing w:after="0"/>
+      </w:pPr>
+      <w:r>
+        <w:t>Verify clickabilty</w:t>
+      </w:r>
+    </w:p>
+    <w:p>
+      <w:pPr>
+        <w:pStyle w:val="ListParagraph"/>
+        <w:numPr>
+          <w:ilvl w:val="2"/>
+          <w:numId w:val="10"/>
+        </w:numPr>
+        <w:spacing w:after="0"/>
+      </w:pPr>
+      <w:r>
         <w:t>Verify visibility</w:t>
       </w:r>
     </w:p>
@@ -1000,11 +922,9 @@
         </w:numPr>
         <w:spacing w:after="0"/>
       </w:pPr>
-      <w:proofErr w:type="spellStart"/>
       <w:r>
         <w:t>offlineRedPlayerNameEditText</w:t>
       </w:r>
-      <w:proofErr w:type="spellEnd"/>
     </w:p>
     <w:p>
       <w:pPr>
@@ -1054,11 +974,9 @@
         </w:numPr>
         <w:spacing w:after="0"/>
       </w:pPr>
-      <w:proofErr w:type="spellStart"/>
       <w:r>
         <w:t>offlineGreenPlayerNameEditText</w:t>
       </w:r>
-      <w:proofErr w:type="spellEnd"/>
     </w:p>
     <w:p>
       <w:pPr>
@@ -1108,11 +1026,9 @@
         </w:numPr>
         <w:spacing w:after="0"/>
       </w:pPr>
-      <w:proofErr w:type="spellStart"/>
       <w:r>
         <w:t>offlinePurplePlayerNameEditText</w:t>
       </w:r>
-      <w:proofErr w:type="spellEnd"/>
     </w:p>
     <w:p>
       <w:pPr>
@@ -1162,11 +1078,9 @@
         </w:numPr>
         <w:spacing w:after="0"/>
       </w:pPr>
-      <w:proofErr w:type="spellStart"/>
       <w:r>
         <w:t>offlineBluePlayerNameEditText</w:t>
       </w:r>
-      <w:proofErr w:type="spellEnd"/>
     </w:p>
     <w:p>
       <w:pPr>
@@ -1216,11 +1130,9 @@
         </w:numPr>
         <w:spacing w:after="0"/>
       </w:pPr>
-      <w:proofErr w:type="spellStart"/>
       <w:r>
         <w:t>offlineYellowPlayerNameEditText</w:t>
       </w:r>
-      <w:proofErr w:type="spellEnd"/>
     </w:p>
     <w:p>
       <w:pPr>
@@ -1270,11 +1182,9 @@
         </w:numPr>
         <w:spacing w:after="0"/>
       </w:pPr>
-      <w:proofErr w:type="spellStart"/>
       <w:r>
         <w:t>offlineOrangePlayerNameEditText</w:t>
       </w:r>
-      <w:proofErr w:type="spellEnd"/>
     </w:p>
     <w:p>
       <w:pPr>
@@ -1324,29 +1234,22 @@
         </w:numPr>
         <w:spacing w:after="0"/>
       </w:pPr>
-      <w:proofErr w:type="spellStart"/>
       <w:r>
         <w:t>offlineGameActivityButton</w:t>
       </w:r>
-      <w:proofErr w:type="spellEnd"/>
-    </w:p>
-    <w:p>
-      <w:pPr>
-        <w:pStyle w:val="ListParagraph"/>
-        <w:numPr>
-          <w:ilvl w:val="2"/>
-          <w:numId w:val="10"/>
-        </w:numPr>
-        <w:spacing w:after="0"/>
-      </w:pPr>
-      <w:r>
-        <w:t xml:space="preserve">Verify </w:t>
-      </w:r>
-      <w:proofErr w:type="spellStart"/>
-      <w:r>
-        <w:t>clickabilty</w:t>
-      </w:r>
-      <w:proofErr w:type="spellEnd"/>
+    </w:p>
+    <w:p>
+      <w:pPr>
+        <w:pStyle w:val="ListParagraph"/>
+        <w:numPr>
+          <w:ilvl w:val="2"/>
+          <w:numId w:val="10"/>
+        </w:numPr>
+        <w:spacing w:after="0"/>
+      </w:pPr>
+      <w:r>
+        <w:t>Verify clickabilty</w:t>
+      </w:r>
     </w:p>
     <w:p>
       <w:pPr>
@@ -1423,11 +1326,9 @@
         <w:spacing w:after="0"/>
         <w:jc w:val="both"/>
       </w:pPr>
-      <w:proofErr w:type="spellStart"/>
       <w:r>
         <w:t>OfflineGameActivity</w:t>
       </w:r>
-      <w:proofErr w:type="spellEnd"/>
     </w:p>
     <w:p>
       <w:pPr>
@@ -1438,11 +1339,9 @@
         </w:numPr>
         <w:spacing w:after="0"/>
       </w:pPr>
-      <w:proofErr w:type="spellStart"/>
       <w:r>
         <w:t>offlineMoveResetButton</w:t>
       </w:r>
-      <w:proofErr w:type="spellEnd"/>
     </w:p>
     <w:p>
       <w:pPr>
@@ -1454,13 +1353,8 @@
         <w:spacing w:after="0"/>
       </w:pPr>
       <w:r>
-        <w:t xml:space="preserve">Verify </w:t>
-      </w:r>
-      <w:proofErr w:type="spellStart"/>
-      <w:r>
-        <w:t>clickabilty</w:t>
-      </w:r>
-      <w:proofErr w:type="spellEnd"/>
+        <w:t>Verify clickabilty</w:t>
+      </w:r>
     </w:p>
     <w:p>
       <w:pPr>
@@ -1497,11 +1391,9 @@
         </w:numPr>
         <w:spacing w:after="0"/>
       </w:pPr>
-      <w:proofErr w:type="spellStart"/>
       <w:r>
         <w:t>offlineMoveDoneButton</w:t>
       </w:r>
-      <w:proofErr w:type="spellEnd"/>
     </w:p>
     <w:p>
       <w:pPr>
@@ -1513,13 +1405,8 @@
         <w:spacing w:after="0"/>
       </w:pPr>
       <w:r>
-        <w:t xml:space="preserve">Verify </w:t>
-      </w:r>
-      <w:proofErr w:type="spellStart"/>
-      <w:r>
-        <w:t>clickabilty</w:t>
-      </w:r>
-      <w:proofErr w:type="spellEnd"/>
+        <w:t>Verify clickabilty</w:t>
+      </w:r>
     </w:p>
     <w:p>
       <w:pPr>
@@ -1556,11 +1443,9 @@
         </w:numPr>
         <w:spacing w:after="0"/>
       </w:pPr>
-      <w:proofErr w:type="spellStart"/>
       <w:r>
         <w:t>gameCanvas</w:t>
       </w:r>
-      <w:proofErr w:type="spellEnd"/>
     </w:p>
     <w:p>
       <w:pPr>
@@ -1610,12 +1495,9 @@
         </w:numPr>
         <w:spacing w:after="0"/>
       </w:pPr>
-      <w:proofErr w:type="spellStart"/>
-      <w:r>
-        <w:lastRenderedPageBreak/>
+      <w:r>
         <w:t>ResumeDialog</w:t>
       </w:r>
-      <w:proofErr w:type="spellEnd"/>
     </w:p>
     <w:p>
       <w:pPr>
@@ -1652,11 +1534,9 @@
         </w:numPr>
         <w:spacing w:after="0"/>
       </w:pPr>
-      <w:proofErr w:type="spellStart"/>
       <w:r>
         <w:t>offlineAcceptContinuationButton</w:t>
       </w:r>
-      <w:proofErr w:type="spellEnd"/>
     </w:p>
     <w:p>
       <w:pPr>
@@ -1668,13 +1548,8 @@
         <w:spacing w:after="0"/>
       </w:pPr>
       <w:r>
-        <w:t xml:space="preserve">Verify </w:t>
-      </w:r>
-      <w:proofErr w:type="spellStart"/>
-      <w:r>
-        <w:t>clickabilty</w:t>
-      </w:r>
-      <w:proofErr w:type="spellEnd"/>
+        <w:t>Verify clickabilty</w:t>
+      </w:r>
     </w:p>
     <w:p>
       <w:pPr>
@@ -1711,11 +1586,9 @@
         </w:numPr>
         <w:spacing w:after="0"/>
       </w:pPr>
-      <w:proofErr w:type="spellStart"/>
       <w:r>
         <w:t>offlineDeclineContinuationButton</w:t>
       </w:r>
-      <w:proofErr w:type="spellEnd"/>
     </w:p>
     <w:p>
       <w:pPr>
@@ -1727,13 +1600,8 @@
         <w:spacing w:after="0"/>
       </w:pPr>
       <w:r>
-        <w:t xml:space="preserve">Verify </w:t>
-      </w:r>
-      <w:proofErr w:type="spellStart"/>
-      <w:r>
-        <w:t>clickabilty</w:t>
-      </w:r>
-      <w:proofErr w:type="spellEnd"/>
+        <w:t>Verify clickabilty</w:t>
+      </w:r>
     </w:p>
     <w:p>
       <w:pPr>
@@ -1770,11 +1638,9 @@
         </w:numPr>
         <w:spacing w:after="0"/>
       </w:pPr>
-      <w:proofErr w:type="spellStart"/>
       <w:r>
         <w:t>EndofGameDialogDialog</w:t>
       </w:r>
-      <w:proofErr w:type="spellEnd"/>
     </w:p>
     <w:p>
       <w:pPr>
@@ -1786,10 +1652,7 @@
         <w:spacing w:after="0"/>
       </w:pPr>
       <w:r>
-        <w:t xml:space="preserve">Verify is called </w:t>
-      </w:r>
-      <w:r>
-        <w:t>at proper time</w:t>
+        <w:t>Verify is called at proper time</w:t>
       </w:r>
     </w:p>
     <w:p>
@@ -1814,11 +1677,9 @@
         </w:numPr>
         <w:spacing w:after="0"/>
       </w:pPr>
-      <w:proofErr w:type="spellStart"/>
       <w:r>
         <w:t>offlineGameEndToHomeButton</w:t>
       </w:r>
-      <w:proofErr w:type="spellEnd"/>
     </w:p>
     <w:p>
       <w:pPr>
@@ -1830,13 +1691,8 @@
         <w:spacing w:after="0"/>
       </w:pPr>
       <w:r>
-        <w:t xml:space="preserve">Verify </w:t>
-      </w:r>
-      <w:proofErr w:type="spellStart"/>
-      <w:r>
-        <w:t>clickabilty</w:t>
-      </w:r>
-      <w:proofErr w:type="spellEnd"/>
+        <w:t>Verify clickabilty</w:t>
+      </w:r>
     </w:p>
     <w:p>
       <w:pPr>
@@ -1873,11 +1729,9 @@
         </w:numPr>
         <w:spacing w:after="0"/>
       </w:pPr>
-      <w:proofErr w:type="spellStart"/>
       <w:r>
         <w:t>offlineGameEndToNewButton</w:t>
       </w:r>
-      <w:proofErr w:type="spellEnd"/>
     </w:p>
     <w:p>
       <w:pPr>
@@ -1889,13 +1743,8 @@
         <w:spacing w:after="0"/>
       </w:pPr>
       <w:r>
-        <w:t xml:space="preserve">Verify </w:t>
-      </w:r>
-      <w:proofErr w:type="spellStart"/>
-      <w:r>
-        <w:t>clickabilty</w:t>
-      </w:r>
-      <w:proofErr w:type="spellEnd"/>
+        <w:t>Verify clickabilty</w:t>
+      </w:r>
     </w:p>
     <w:p>
       <w:pPr>
@@ -1953,11 +1802,9 @@
         <w:spacing w:after="0"/>
         <w:jc w:val="both"/>
       </w:pPr>
-      <w:proofErr w:type="spellStart"/>
       <w:r>
         <w:t>HelpActivity</w:t>
       </w:r>
-      <w:proofErr w:type="spellEnd"/>
     </w:p>
     <w:p>
       <w:pPr>
@@ -2022,27 +1869,9 @@
         </w:numPr>
         <w:spacing w:after="0"/>
       </w:pPr>
-      <w:proofErr w:type="spellStart"/>
-      <w:r>
-        <w:t>MainActivity</w:t>
-      </w:r>
-      <w:proofErr w:type="spellEnd"/>
-      <w:r>
-        <w:t xml:space="preserve"> and </w:t>
-      </w:r>
-      <w:proofErr w:type="spellStart"/>
-      <w:r>
-        <w:t>OfflineConfigurationActivty</w:t>
-      </w:r>
-      <w:proofErr w:type="spellEnd"/>
-      <w:r>
-        <w:t xml:space="preserve"> and </w:t>
-      </w:r>
-      <w:proofErr w:type="spellStart"/>
-      <w:r>
-        <w:t>HelpActivity</w:t>
-      </w:r>
-      <w:proofErr w:type="spellEnd"/>
+      <w:r>
+        <w:t>MainActivity and OfflineConfigurationActivty and HelpActivity</w:t>
+      </w:r>
     </w:p>
     <w:p>
       <w:pPr>
@@ -2086,35 +1915,9 @@
         </w:numPr>
         <w:spacing w:after="0"/>
       </w:pPr>
-      <w:proofErr w:type="spellStart"/>
-      <w:r>
-        <w:t>MainActivity</w:t>
-      </w:r>
-      <w:proofErr w:type="spellEnd"/>
-      <w:r>
-        <w:t xml:space="preserve"> and </w:t>
-      </w:r>
-      <w:proofErr w:type="spellStart"/>
-      <w:r>
-        <w:t>OfflineConfigurationActivty</w:t>
-      </w:r>
-      <w:proofErr w:type="spellEnd"/>
-      <w:r>
-        <w:t xml:space="preserve"> and </w:t>
-      </w:r>
-      <w:proofErr w:type="spellStart"/>
-      <w:r>
-        <w:t>GameBoardActivity</w:t>
-      </w:r>
-      <w:proofErr w:type="spellEnd"/>
-      <w:r>
-        <w:t xml:space="preserve"> and </w:t>
-      </w:r>
-      <w:proofErr w:type="spellStart"/>
-      <w:r>
-        <w:t>HelpActivity</w:t>
-      </w:r>
-      <w:proofErr w:type="spellEnd"/>
+      <w:r>
+        <w:t>MainActivity and OfflineConfigurationActivty and GameBoardActivity and HelpActivity</w:t>
+      </w:r>
     </w:p>
     <w:p>
       <w:pPr>
@@ -2307,26 +2110,10 @@
         <w:t>A focus group shall be assembled and given access to the functioning application they will also be given a set of tasks to accomplish. Each member of the focus group shall then fill out an Ease of Use Testing Form (</w:t>
       </w:r>
       <w:r>
-        <w:t xml:space="preserve">REPLACE_APPENDIX_&lt;Ease of use testing feedback </w:t>
-      </w:r>
-      <w:proofErr w:type="spellStart"/>
-      <w:r>
-        <w:t>form</w:t>
-      </w:r>
-      <w:proofErr w:type="spellEnd"/>
-      <w:r>
-        <w:t>&gt;</w:t>
-      </w:r>
-      <w:proofErr w:type="gramStart"/>
-      <w:r>
-        <w:t>)</w:t>
-      </w:r>
-      <w:r>
-        <w:t xml:space="preserve"> .</w:t>
-      </w:r>
-      <w:proofErr w:type="gramEnd"/>
-      <w:r>
-        <w:t xml:space="preserve"> The forms will then be tallied and actions shall be taken in accordance with the results at the retrospective meetings.</w:t>
+        <w:t>REPLACE_APPENDIX_&lt;Ease of use testing feedback form&gt;)</w:t>
+      </w:r>
+      <w:r>
+        <w:t xml:space="preserve"> . The forms will then be tallied and actions shall be taken in accordance with the results at the retrospective meetings.</w:t>
       </w:r>
     </w:p>
     <w:p>
@@ -2379,13 +2166,7 @@
         <w:ind w:left="1080"/>
       </w:pPr>
       <w:r>
-        <w:t>Criteria and this phase testing</w:t>
-      </w:r>
-      <w:r>
-        <w:t xml:space="preserve"> to be determined by team lead</w:t>
-      </w:r>
-      <w:r>
-        <w:t xml:space="preserve">. </w:t>
+        <w:t xml:space="preserve">Criteria and this phase testing to be determined by team lead. </w:t>
       </w:r>
     </w:p>
     <w:p>
@@ -2435,46 +2216,16 @@
         <w:t>At the end of each test phase or immediately following a failure of an in phase test, a Test Feedback Form (</w:t>
       </w:r>
       <w:r>
-        <w:t xml:space="preserve">REPLACE_APPENDIX_&lt;Test feedback </w:t>
-      </w:r>
-      <w:proofErr w:type="spellStart"/>
-      <w:r>
-        <w:t>form</w:t>
-      </w:r>
-      <w:proofErr w:type="spellEnd"/>
-      <w:r>
-        <w:t>&gt;</w:t>
-      </w:r>
-      <w:r>
-        <w:t xml:space="preserve">) shall be generated. The </w:t>
-      </w:r>
-      <w:r>
-        <w:t xml:space="preserve">feedback form will be generated as an issue on </w:t>
-      </w:r>
-      <w:proofErr w:type="spellStart"/>
-      <w:r>
-        <w:t>GitHub</w:t>
-      </w:r>
-      <w:proofErr w:type="spellEnd"/>
-      <w:r>
-        <w:t xml:space="preserve"> with the contents of the (</w:t>
-      </w:r>
-      <w:r>
-        <w:t xml:space="preserve">REPLACE_APPENDIX_&lt;Test feedback </w:t>
-      </w:r>
-      <w:proofErr w:type="spellStart"/>
-      <w:r>
-        <w:t>form</w:t>
-      </w:r>
-      <w:proofErr w:type="spellEnd"/>
-      <w:r>
-        <w:t>&gt;</w:t>
-      </w:r>
-      <w:r>
-        <w:t>)</w:t>
-      </w:r>
-      <w:r>
-        <w:t>. Further action shall be determined on case bases. However failures for unit tests at the developer level are not required to generate a test feedback form, only passes specified in this document at the unit test phase are required to be documented with a test feedback form.</w:t>
+        <w:t>REPLACE_APPENDIX_&lt;Test feedback form&gt;</w:t>
+      </w:r>
+      <w:r>
+        <w:t>) shall be generated. The feedback form will be generated as an issue on GitHub with the contents of the (</w:t>
+      </w:r>
+      <w:r>
+        <w:t>REPLACE_APPENDIX_&lt;Test feedback form&gt;</w:t>
+      </w:r>
+      <w:r>
+        <w:t>). Further action shall be determined on case bases. However failures for unit tests at the developer level are not required to generate a test feedback form, only passes specified in this document at the unit test phase are required to be documented with a test feedback form.</w:t>
       </w:r>
     </w:p>
     <w:p>
@@ -2529,11 +2280,9 @@
         </w:numPr>
         <w:spacing w:after="0"/>
       </w:pPr>
-      <w:proofErr w:type="spellStart"/>
       <w:r>
         <w:t>MainActivity</w:t>
       </w:r>
-      <w:proofErr w:type="spellEnd"/>
     </w:p>
     <w:p>
       <w:pPr>
@@ -2558,13 +2307,8 @@
         <w:spacing w:after="0"/>
       </w:pPr>
       <w:r>
-        <w:t xml:space="preserve">Transition to </w:t>
-      </w:r>
-      <w:proofErr w:type="spellStart"/>
-      <w:r>
-        <w:t>OfflineConfigurationActivity</w:t>
-      </w:r>
-      <w:proofErr w:type="spellEnd"/>
+        <w:t>Transition to OfflineConfigurationActivity</w:t>
+      </w:r>
     </w:p>
     <w:p>
       <w:pPr>
@@ -2576,13 +2320,8 @@
         <w:spacing w:after="0"/>
       </w:pPr>
       <w:r>
-        <w:t xml:space="preserve">Transition to </w:t>
-      </w:r>
-      <w:proofErr w:type="spellStart"/>
-      <w:r>
-        <w:t>HelpActivity</w:t>
-      </w:r>
-      <w:proofErr w:type="spellEnd"/>
+        <w:t>Transition to HelpActivity</w:t>
+      </w:r>
     </w:p>
     <w:p>
       <w:pPr>
@@ -2593,11 +2332,9 @@
         </w:numPr>
         <w:spacing w:after="0"/>
       </w:pPr>
-      <w:proofErr w:type="spellStart"/>
       <w:r>
         <w:t>OfflineConfigurationActivity</w:t>
       </w:r>
-      <w:proofErr w:type="spellEnd"/>
     </w:p>
     <w:p>
       <w:pPr>
@@ -2622,13 +2359,8 @@
         <w:spacing w:after="0"/>
       </w:pPr>
       <w:r>
-        <w:t xml:space="preserve">Transition to </w:t>
-      </w:r>
-      <w:proofErr w:type="spellStart"/>
-      <w:r>
-        <w:t>OfflineGameActivity</w:t>
-      </w:r>
-      <w:proofErr w:type="spellEnd"/>
+        <w:t>Transition to OfflineGameActivity</w:t>
+      </w:r>
     </w:p>
     <w:p>
       <w:pPr>
@@ -2640,13 +2372,8 @@
         <w:spacing w:after="0"/>
       </w:pPr>
       <w:r>
-        <w:t xml:space="preserve">Transition to </w:t>
-      </w:r>
-      <w:proofErr w:type="spellStart"/>
-      <w:r>
-        <w:t>HelpActivity</w:t>
-      </w:r>
-      <w:proofErr w:type="spellEnd"/>
+        <w:t>Transition to HelpActivity</w:t>
+      </w:r>
     </w:p>
     <w:p>
       <w:pPr>
@@ -2658,13 +2385,8 @@
         <w:spacing w:after="0"/>
       </w:pPr>
       <w:r>
-        <w:t xml:space="preserve">Transition to </w:t>
-      </w:r>
-      <w:proofErr w:type="spellStart"/>
-      <w:r>
-        <w:t>MainActivity</w:t>
-      </w:r>
-      <w:proofErr w:type="spellEnd"/>
+        <w:t>Transition to MainActivity</w:t>
+      </w:r>
     </w:p>
     <w:p>
       <w:pPr>
@@ -2675,11 +2397,9 @@
         </w:numPr>
         <w:spacing w:after="0"/>
       </w:pPr>
-      <w:proofErr w:type="spellStart"/>
       <w:r>
         <w:t>OfflineGameActivity</w:t>
       </w:r>
-      <w:proofErr w:type="spellEnd"/>
     </w:p>
     <w:p>
       <w:pPr>
@@ -2730,14 +2450,8 @@
         <w:spacing w:after="0"/>
       </w:pPr>
       <w:r>
-        <w:lastRenderedPageBreak/>
-        <w:t xml:space="preserve">Transition to </w:t>
-      </w:r>
-      <w:proofErr w:type="spellStart"/>
-      <w:r>
-        <w:t>HelpActivity</w:t>
-      </w:r>
-      <w:proofErr w:type="spellEnd"/>
+        <w:t>Transition to HelpActivity</w:t>
+      </w:r>
     </w:p>
     <w:p>
       <w:pPr>
@@ -2749,13 +2463,8 @@
         <w:spacing w:after="0"/>
       </w:pPr>
       <w:r>
-        <w:t xml:space="preserve"> </w:t>
-      </w:r>
-      <w:proofErr w:type="spellStart"/>
-      <w:r>
-        <w:t>HelpActivity</w:t>
-      </w:r>
-      <w:proofErr w:type="spellEnd"/>
+        <w:t xml:space="preserve"> HelpActivity</w:t>
+      </w:r>
     </w:p>
     <w:p>
       <w:pPr>
@@ -2880,11 +2589,9 @@
         <w:ind w:left="360"/>
         <w:jc w:val="both"/>
       </w:pPr>
-      <w:proofErr w:type="gramStart"/>
       <w:r>
         <w:t>Availability of classes and modules for current phase.</w:t>
       </w:r>
-      <w:proofErr w:type="gramEnd"/>
     </w:p>
     <w:p>
       <w:pPr>
@@ -2939,13 +2646,8 @@
         <w:ind w:left="360"/>
         <w:jc w:val="both"/>
       </w:pPr>
-      <w:proofErr w:type="spellStart"/>
-      <w:r>
-        <w:t>JUnit</w:t>
-      </w:r>
-      <w:proofErr w:type="spellEnd"/>
-      <w:r>
-        <w:t xml:space="preserve"> API</w:t>
+      <w:r>
+        <w:t>JUnit API</w:t>
       </w:r>
     </w:p>
     <w:p>
@@ -3118,13 +2820,8 @@
           </w:tcPr>
           <w:p>
             <w:r>
-              <w:t xml:space="preserve">2. Peter </w:t>
+              <w:t>2. Peter Pobojewski</w:t>
             </w:r>
-            <w:proofErr w:type="spellStart"/>
-            <w:r>
-              <w:t>Pobojewski</w:t>
-            </w:r>
-            <w:proofErr w:type="spellEnd"/>
           </w:p>
         </w:tc>
         <w:tc>
@@ -3174,13 +2871,8 @@
           </w:tcPr>
           <w:p>
             <w:r>
-              <w:t xml:space="preserve">3. Ben </w:t>
+              <w:t>3. Ben Stitt</w:t>
             </w:r>
-            <w:proofErr w:type="spellStart"/>
-            <w:r>
-              <w:t>Stitt</w:t>
-            </w:r>
-            <w:proofErr w:type="spellEnd"/>
           </w:p>
         </w:tc>
         <w:tc>
@@ -3381,7 +3073,6 @@
           <w:sz w:val="36"/>
           <w:szCs w:val="36"/>
         </w:rPr>
-        <w:lastRenderedPageBreak/>
         <w:t>APPENDICES</w:t>
       </w:r>
     </w:p>
@@ -3407,189 +3098,185 @@
           <w:sz w:val="36"/>
           <w:szCs w:val="36"/>
         </w:rPr>
-        <w:t xml:space="preserve">REPLACE_APPENDIX_&lt;Test feedback </w:t>
-      </w:r>
-      <w:proofErr w:type="spellStart"/>
-      <w:r>
+        <w:t>REPLACE_APPENDIX_&lt;Test feedback form&gt;</w:t>
+      </w:r>
+    </w:p>
+    <w:p>
+      <w:pPr>
+        <w:jc w:val="center"/>
         <w:rPr>
           <w:sz w:val="36"/>
           <w:szCs w:val="36"/>
         </w:rPr>
-        <w:t>form</w:t>
-      </w:r>
-      <w:proofErr w:type="spellEnd"/>
+      </w:pPr>
       <w:r>
         <w:rPr>
           <w:sz w:val="36"/>
           <w:szCs w:val="36"/>
         </w:rPr>
-        <w:t>&gt;</w:t>
-      </w:r>
-    </w:p>
-    <w:p>
-      <w:pPr>
-        <w:jc w:val="center"/>
+        <w:t>Test feedback f</w:t>
+      </w:r>
+      <w:r>
         <w:rPr>
           <w:sz w:val="36"/>
           <w:szCs w:val="36"/>
         </w:rPr>
-      </w:pPr>
-      <w:r>
+        <w:t>orm</w:t>
+      </w:r>
+    </w:p>
+    <w:p>
+      <w:r>
+        <w:t>Project: ___________________________________________________________</w:t>
+      </w:r>
+    </w:p>
+    <w:p>
+      <w:r>
+        <w:t>Project Phase: _____________    Test Phase: _______________    Date: ______</w:t>
+      </w:r>
+    </w:p>
+    <w:p>
+      <w:r>
+        <w:t>Tester: ___________________</w:t>
+      </w:r>
+    </w:p>
+    <w:p/>
+    <w:p>
+      <w:r>
+        <w:t>Pass\Fail\Extra Consideration Required: _______________________________</w:t>
+      </w:r>
+    </w:p>
+    <w:p>
+      <w:r>
+        <w:t>Remarks</w:t>
+      </w:r>
+      <w:r>
+        <w:t xml:space="preserve"> </w:t>
+      </w:r>
+      <w:r>
+        <w:t xml:space="preserve">(If fail what caused failure): </w:t>
+      </w:r>
+      <w:r>
+        <w:t>_______________________________________________</w:t>
+      </w:r>
+    </w:p>
+    <w:p>
+      <w:r>
+        <w:t>______________________________________________________________________________</w:t>
+      </w:r>
+    </w:p>
+    <w:p>
+      <w:r>
+        <w:t>______________________________________________________________________________</w:t>
+      </w:r>
+    </w:p>
+    <w:p>
+      <w:r>
+        <w:t>______________________________________________________________________________</w:t>
+      </w:r>
+    </w:p>
+    <w:p/>
+    <w:p>
+      <w:r>
+        <w:t>Test Output (If Applicable): __________________________________________</w:t>
+      </w:r>
+    </w:p>
+    <w:p>
+      <w:r>
+        <w:t xml:space="preserve">Action Taken: </w:t>
+      </w:r>
+      <w:r>
+        <w:t>__________________________________________________________________</w:t>
+      </w:r>
+    </w:p>
+    <w:p>
+      <w:r>
+        <w:t>______________________________________________________________________________</w:t>
+      </w:r>
+    </w:p>
+    <w:p>
+      <w:r>
+        <w:t>______________________________________________________________________________</w:t>
+      </w:r>
+    </w:p>
+    <w:p>
+      <w:r>
+        <w:t>______________________________________________________________________________</w:t>
+      </w:r>
+    </w:p>
+    <w:p>
+      <w:r>
+        <w:t>______________________________________________________________________________</w:t>
+      </w:r>
+    </w:p>
+    <w:p/>
+    <w:p>
+      <w:r>
+        <w:t>Tester Signature: _____________   Project Lead Signature: _______________</w:t>
+      </w:r>
+    </w:p>
+    <w:p>
+      <w:r>
+        <w:t xml:space="preserve">Test Lead Signature: ______________ </w:t>
+      </w:r>
+      <w:r>
+        <w:tab/>
+        <w:t>Project Lead Name:</w:t>
+      </w:r>
+      <w:r>
+        <w:t xml:space="preserve"> </w:t>
+      </w:r>
+      <w:r>
+        <w:t>_____________</w:t>
+      </w:r>
+    </w:p>
+    <w:p>
+      <w:r>
+        <w:t>Test Lead Name: _________________</w:t>
+      </w:r>
+    </w:p>
+    <w:p/>
+    <w:p>
+      <w:pPr>
+        <w:jc w:val="center"/>
         <w:rPr>
           <w:sz w:val="36"/>
           <w:szCs w:val="36"/>
         </w:rPr>
-        <w:t>Test feedback f</w:t>
-      </w:r>
+      </w:pPr>
       <w:r>
         <w:rPr>
           <w:sz w:val="36"/>
           <w:szCs w:val="36"/>
         </w:rPr>
-        <w:t>orm</w:t>
-      </w:r>
-    </w:p>
-    <w:p>
-      <w:r>
-        <w:t>Project: ___________________________________________________________</w:t>
-      </w:r>
-    </w:p>
-    <w:p>
-      <w:r>
-        <w:t>Project Phase: _____________    Test Phase: _______________    Date: ______</w:t>
-      </w:r>
-    </w:p>
-    <w:p>
-      <w:r>
-        <w:t>Tester: ___________________</w:t>
-      </w:r>
-    </w:p>
-    <w:p/>
-    <w:p>
-      <w:r>
-        <w:t>Pass\Fail\Extra Consideration Required: _______________________________</w:t>
-      </w:r>
-    </w:p>
-    <w:p>
-      <w:r>
-        <w:t>Remarks</w:t>
-      </w:r>
-      <w:r>
-        <w:t xml:space="preserve"> </w:t>
-      </w:r>
-      <w:r>
-        <w:t xml:space="preserve">(If fail what caused failure): </w:t>
-      </w:r>
-      <w:r>
-        <w:t>_______________________________________________</w:t>
-      </w:r>
-    </w:p>
-    <w:p>
-      <w:r>
-        <w:t>______________________________________________________________________________</w:t>
-      </w:r>
-    </w:p>
-    <w:p>
-      <w:r>
-        <w:t>______________________________________________________________________________</w:t>
-      </w:r>
-    </w:p>
-    <w:p>
-      <w:r>
-        <w:t>______________________________________________________________________________</w:t>
-      </w:r>
-    </w:p>
-    <w:p/>
-    <w:p>
-      <w:r>
-        <w:t>Test Output (If Applicable): __________________________________________</w:t>
-      </w:r>
-    </w:p>
-    <w:p>
-      <w:r>
-        <w:t xml:space="preserve">Action Taken: </w:t>
-      </w:r>
-      <w:r>
-        <w:t>__________________________________________________________________</w:t>
-      </w:r>
-    </w:p>
-    <w:p>
-      <w:r>
-        <w:t>______________________________________________________________________________</w:t>
-      </w:r>
-    </w:p>
-    <w:p>
-      <w:r>
-        <w:t>______________________________________________________________________________</w:t>
-      </w:r>
-    </w:p>
-    <w:p>
-      <w:r>
-        <w:t>______________________________________________________________________________</w:t>
-      </w:r>
-    </w:p>
-    <w:p>
-      <w:r>
-        <w:t>______________________________________________________________________________</w:t>
-      </w:r>
-    </w:p>
-    <w:p/>
-    <w:p>
-      <w:r>
-        <w:t>Tester Signature: _____________   Project Lead Signature: _______________</w:t>
-      </w:r>
-    </w:p>
-    <w:p>
-      <w:r>
-        <w:t xml:space="preserve">Test Lead Signature: ______________ </w:t>
-      </w:r>
-      <w:r>
-        <w:tab/>
-        <w:t>Project Lead Name:</w:t>
-      </w:r>
-      <w:r>
-        <w:t xml:space="preserve"> </w:t>
-      </w:r>
-      <w:r>
-        <w:t>_____________</w:t>
-      </w:r>
-    </w:p>
-    <w:p>
-      <w:r>
-        <w:t>Test Lead Name: _________________</w:t>
-      </w:r>
-    </w:p>
-    <w:p/>
-    <w:p>
-      <w:pPr>
-        <w:jc w:val="center"/>
+        <w:t>REPLACE_APPENDIX_&lt;</w:t>
+      </w:r>
+      <w:r>
         <w:rPr>
           <w:sz w:val="36"/>
           <w:szCs w:val="36"/>
         </w:rPr>
-      </w:pPr>
+        <w:t>Ease of use testing feedback f</w:t>
+      </w:r>
       <w:r>
         <w:rPr>
           <w:sz w:val="36"/>
           <w:szCs w:val="36"/>
         </w:rPr>
-        <w:lastRenderedPageBreak/>
-        <w:t>REPLACE_APPENDIX_&lt;</w:t>
+        <w:t>orm</w:t>
       </w:r>
       <w:r>
         <w:rPr>
           <w:sz w:val="36"/>
           <w:szCs w:val="36"/>
         </w:rPr>
-        <w:t xml:space="preserve">Ease of use testing feedback </w:t>
-      </w:r>
-      <w:proofErr w:type="spellStart"/>
+        <w:t>&gt;</w:t>
+      </w:r>
       <w:r>
         <w:rPr>
           <w:sz w:val="36"/>
           <w:szCs w:val="36"/>
         </w:rPr>
-        <w:t>f</w:t>
+        <w:t xml:space="preserve"> Ease of use testing feedback f</w:t>
       </w:r>
       <w:r>
         <w:rPr>
@@ -3598,28 +3285,6 @@
         </w:rPr>
         <w:t>orm</w:t>
       </w:r>
-      <w:proofErr w:type="spellEnd"/>
-      <w:r>
-        <w:rPr>
-          <w:sz w:val="36"/>
-          <w:szCs w:val="36"/>
-        </w:rPr>
-        <w:t>&gt;</w:t>
-      </w:r>
-      <w:r>
-        <w:rPr>
-          <w:sz w:val="36"/>
-          <w:szCs w:val="36"/>
-        </w:rPr>
-        <w:t xml:space="preserve"> Ease of use testing feedback f</w:t>
-      </w:r>
-      <w:r>
-        <w:rPr>
-          <w:sz w:val="36"/>
-          <w:szCs w:val="36"/>
-        </w:rPr>
-        <w:t>orm</w:t>
-      </w:r>
     </w:p>
     <w:p>
       <w:r>
@@ -3772,15 +3437,7 @@
         <w:t xml:space="preserve"> </w:t>
       </w:r>
       <w:r>
-        <w:t>Score</w:t>
-      </w:r>
-      <w:proofErr w:type="gramStart"/>
-      <w:r>
-        <w:t>:_</w:t>
-      </w:r>
-      <w:proofErr w:type="gramEnd"/>
-      <w:r>
-        <w:t>____</w:t>
+        <w:t>Score:_____</w:t>
       </w:r>
     </w:p>
     <w:p>
@@ -3846,7 +3503,7 @@
         <w:ind w:left="1800" w:hanging="360"/>
       </w:pPr>
       <w:rPr>
-        <w:rFonts w:ascii="Courier New" w:hAnsi="Courier New" w:cs="Courier New" w:hint="default"/>
+        <w:rFonts w:ascii="Courier New" w:hAnsi="Courier New" w:hint="default"/>
       </w:rPr>
     </w:lvl>
     <w:lvl w:ilvl="2" w:tplc="04090005" w:tentative="1">
@@ -3882,7 +3539,7 @@
         <w:ind w:left="3960" w:hanging="360"/>
       </w:pPr>
       <w:rPr>
-        <w:rFonts w:ascii="Courier New" w:hAnsi="Courier New" w:cs="Courier New" w:hint="default"/>
+        <w:rFonts w:ascii="Courier New" w:hAnsi="Courier New" w:hint="default"/>
       </w:rPr>
     </w:lvl>
     <w:lvl w:ilvl="5" w:tplc="04090005" w:tentative="1">
@@ -3918,7 +3575,7 @@
         <w:ind w:left="6120" w:hanging="360"/>
       </w:pPr>
       <w:rPr>
-        <w:rFonts w:ascii="Courier New" w:hAnsi="Courier New" w:cs="Courier New" w:hint="default"/>
+        <w:rFonts w:ascii="Courier New" w:hAnsi="Courier New" w:hint="default"/>
       </w:rPr>
     </w:lvl>
     <w:lvl w:ilvl="8" w:tplc="04090005" w:tentative="1">
@@ -3947,7 +3604,7 @@
         <w:ind w:left="720" w:hanging="720"/>
       </w:pPr>
       <w:rPr>
-        <w:rFonts w:hint="default"/>
+        <w:rFonts w:cs="Times New Roman" w:hint="default"/>
       </w:rPr>
     </w:lvl>
     <w:lvl w:ilvl="1">
@@ -3959,7 +3616,7 @@
         <w:ind w:left="1440" w:hanging="720"/>
       </w:pPr>
       <w:rPr>
-        <w:rFonts w:hint="default"/>
+        <w:rFonts w:cs="Times New Roman" w:hint="default"/>
       </w:rPr>
     </w:lvl>
     <w:lvl w:ilvl="2">
@@ -3971,7 +3628,7 @@
         <w:ind w:left="2520" w:hanging="1080"/>
       </w:pPr>
       <w:rPr>
-        <w:rFonts w:hint="default"/>
+        <w:rFonts w:cs="Times New Roman" w:hint="default"/>
       </w:rPr>
     </w:lvl>
     <w:lvl w:ilvl="3">
@@ -3983,7 +3640,7 @@
         <w:ind w:left="3600" w:hanging="1440"/>
       </w:pPr>
       <w:rPr>
-        <w:rFonts w:hint="default"/>
+        <w:rFonts w:cs="Times New Roman" w:hint="default"/>
       </w:rPr>
     </w:lvl>
     <w:lvl w:ilvl="4">
@@ -3995,7 +3652,7 @@
         <w:ind w:left="4320" w:hanging="1440"/>
       </w:pPr>
       <w:rPr>
-        <w:rFonts w:hint="default"/>
+        <w:rFonts w:cs="Times New Roman" w:hint="default"/>
       </w:rPr>
     </w:lvl>
     <w:lvl w:ilvl="5">
@@ -4007,7 +3664,7 @@
         <w:ind w:left="5400" w:hanging="1800"/>
       </w:pPr>
       <w:rPr>
-        <w:rFonts w:hint="default"/>
+        <w:rFonts w:cs="Times New Roman" w:hint="default"/>
       </w:rPr>
     </w:lvl>
     <w:lvl w:ilvl="6">
@@ -4019,7 +3676,7 @@
         <w:ind w:left="6480" w:hanging="2160"/>
       </w:pPr>
       <w:rPr>
-        <w:rFonts w:hint="default"/>
+        <w:rFonts w:cs="Times New Roman" w:hint="default"/>
       </w:rPr>
     </w:lvl>
     <w:lvl w:ilvl="7">
@@ -4031,7 +3688,7 @@
         <w:ind w:left="7560" w:hanging="2520"/>
       </w:pPr>
       <w:rPr>
-        <w:rFonts w:hint="default"/>
+        <w:rFonts w:cs="Times New Roman" w:hint="default"/>
       </w:rPr>
     </w:lvl>
     <w:lvl w:ilvl="8">
@@ -4043,7 +3700,7 @@
         <w:ind w:left="8280" w:hanging="2520"/>
       </w:pPr>
       <w:rPr>
-        <w:rFonts w:hint="default"/>
+        <w:rFonts w:cs="Times New Roman" w:hint="default"/>
       </w:rPr>
     </w:lvl>
   </w:abstractNum>
@@ -4072,7 +3729,7 @@
         <w:ind w:left="2520" w:hanging="360"/>
       </w:pPr>
       <w:rPr>
-        <w:rFonts w:ascii="Courier New" w:hAnsi="Courier New" w:cs="Courier New" w:hint="default"/>
+        <w:rFonts w:ascii="Courier New" w:hAnsi="Courier New" w:hint="default"/>
       </w:rPr>
     </w:lvl>
     <w:lvl w:ilvl="2" w:tplc="04090005" w:tentative="1">
@@ -4108,7 +3765,7 @@
         <w:ind w:left="4680" w:hanging="360"/>
       </w:pPr>
       <w:rPr>
-        <w:rFonts w:ascii="Courier New" w:hAnsi="Courier New" w:cs="Courier New" w:hint="default"/>
+        <w:rFonts w:ascii="Courier New" w:hAnsi="Courier New" w:hint="default"/>
       </w:rPr>
     </w:lvl>
     <w:lvl w:ilvl="5" w:tplc="04090005" w:tentative="1">
@@ -4144,7 +3801,7 @@
         <w:ind w:left="6840" w:hanging="360"/>
       </w:pPr>
       <w:rPr>
-        <w:rFonts w:ascii="Courier New" w:hAnsi="Courier New" w:cs="Courier New" w:hint="default"/>
+        <w:rFonts w:ascii="Courier New" w:hAnsi="Courier New" w:hint="default"/>
       </w:rPr>
     </w:lvl>
     <w:lvl w:ilvl="8" w:tplc="04090005" w:tentative="1">
@@ -4286,7 +3943,7 @@
         <w:ind w:left="1800" w:hanging="360"/>
       </w:pPr>
       <w:rPr>
-        <w:rFonts w:ascii="Courier New" w:hAnsi="Courier New" w:cs="Courier New" w:hint="default"/>
+        <w:rFonts w:ascii="Courier New" w:hAnsi="Courier New" w:hint="default"/>
       </w:rPr>
     </w:lvl>
     <w:lvl w:ilvl="1" w:tplc="04090003">
@@ -4298,7 +3955,7 @@
         <w:ind w:left="1080" w:hanging="360"/>
       </w:pPr>
       <w:rPr>
-        <w:rFonts w:ascii="Courier New" w:hAnsi="Courier New" w:cs="Courier New" w:hint="default"/>
+        <w:rFonts w:ascii="Courier New" w:hAnsi="Courier New" w:hint="default"/>
       </w:rPr>
     </w:lvl>
     <w:lvl w:ilvl="2" w:tplc="04090005">
@@ -4334,7 +3991,7 @@
         <w:ind w:left="3240" w:hanging="360"/>
       </w:pPr>
       <w:rPr>
-        <w:rFonts w:ascii="Courier New" w:hAnsi="Courier New" w:cs="Courier New" w:hint="default"/>
+        <w:rFonts w:ascii="Courier New" w:hAnsi="Courier New" w:hint="default"/>
       </w:rPr>
     </w:lvl>
     <w:lvl w:ilvl="5" w:tplc="04090005" w:tentative="1">
@@ -4370,7 +4027,7 @@
         <w:ind w:left="5400" w:hanging="360"/>
       </w:pPr>
       <w:rPr>
-        <w:rFonts w:ascii="Courier New" w:hAnsi="Courier New" w:cs="Courier New" w:hint="default"/>
+        <w:rFonts w:ascii="Courier New" w:hAnsi="Courier New" w:hint="default"/>
       </w:rPr>
     </w:lvl>
     <w:lvl w:ilvl="8" w:tplc="04090005" w:tentative="1">
@@ -4512,7 +4169,7 @@
         <w:ind w:left="360" w:hanging="360"/>
       </w:pPr>
       <w:rPr>
-        <w:rFonts w:hint="default"/>
+        <w:rFonts w:cs="Times New Roman" w:hint="default"/>
       </w:rPr>
     </w:lvl>
     <w:lvl w:ilvl="1">
@@ -4524,7 +4181,7 @@
         <w:ind w:left="1080" w:hanging="360"/>
       </w:pPr>
       <w:rPr>
-        <w:rFonts w:hint="default"/>
+        <w:rFonts w:cs="Times New Roman" w:hint="default"/>
       </w:rPr>
     </w:lvl>
     <w:lvl w:ilvl="2">
@@ -4536,7 +4193,7 @@
         <w:ind w:left="2160" w:hanging="720"/>
       </w:pPr>
       <w:rPr>
-        <w:rFonts w:hint="default"/>
+        <w:rFonts w:cs="Times New Roman" w:hint="default"/>
       </w:rPr>
     </w:lvl>
     <w:lvl w:ilvl="3">
@@ -4548,7 +4205,7 @@
         <w:ind w:left="2880" w:hanging="720"/>
       </w:pPr>
       <w:rPr>
-        <w:rFonts w:hint="default"/>
+        <w:rFonts w:cs="Times New Roman" w:hint="default"/>
       </w:rPr>
     </w:lvl>
     <w:lvl w:ilvl="4">
@@ -4560,7 +4217,7 @@
         <w:ind w:left="3960" w:hanging="1080"/>
       </w:pPr>
       <w:rPr>
-        <w:rFonts w:hint="default"/>
+        <w:rFonts w:cs="Times New Roman" w:hint="default"/>
       </w:rPr>
     </w:lvl>
     <w:lvl w:ilvl="5">
@@ -4572,7 +4229,7 @@
         <w:ind w:left="4680" w:hanging="1080"/>
       </w:pPr>
       <w:rPr>
-        <w:rFonts w:hint="default"/>
+        <w:rFonts w:cs="Times New Roman" w:hint="default"/>
       </w:rPr>
     </w:lvl>
     <w:lvl w:ilvl="6">
@@ -4584,7 +4241,7 @@
         <w:ind w:left="5760" w:hanging="1440"/>
       </w:pPr>
       <w:rPr>
-        <w:rFonts w:hint="default"/>
+        <w:rFonts w:cs="Times New Roman" w:hint="default"/>
       </w:rPr>
     </w:lvl>
     <w:lvl w:ilvl="7">
@@ -4596,7 +4253,7 @@
         <w:ind w:left="6480" w:hanging="1440"/>
       </w:pPr>
       <w:rPr>
-        <w:rFonts w:hint="default"/>
+        <w:rFonts w:cs="Times New Roman" w:hint="default"/>
       </w:rPr>
     </w:lvl>
     <w:lvl w:ilvl="8">
@@ -4608,7 +4265,7 @@
         <w:ind w:left="7560" w:hanging="1800"/>
       </w:pPr>
       <w:rPr>
-        <w:rFonts w:hint="default"/>
+        <w:rFonts w:cs="Times New Roman" w:hint="default"/>
       </w:rPr>
     </w:lvl>
   </w:abstractNum>
@@ -4637,7 +4294,7 @@
         <w:ind w:left="2160" w:hanging="360"/>
       </w:pPr>
       <w:rPr>
-        <w:rFonts w:ascii="Courier New" w:hAnsi="Courier New" w:cs="Courier New" w:hint="default"/>
+        <w:rFonts w:ascii="Courier New" w:hAnsi="Courier New" w:hint="default"/>
       </w:rPr>
     </w:lvl>
     <w:lvl w:ilvl="2" w:tplc="04090005">
@@ -4673,7 +4330,7 @@
         <w:ind w:left="4320" w:hanging="360"/>
       </w:pPr>
       <w:rPr>
-        <w:rFonts w:ascii="Courier New" w:hAnsi="Courier New" w:cs="Courier New" w:hint="default"/>
+        <w:rFonts w:ascii="Courier New" w:hAnsi="Courier New" w:hint="default"/>
       </w:rPr>
     </w:lvl>
     <w:lvl w:ilvl="5" w:tplc="04090005" w:tentative="1">
@@ -4709,7 +4366,7 @@
         <w:ind w:left="6480" w:hanging="360"/>
       </w:pPr>
       <w:rPr>
-        <w:rFonts w:ascii="Courier New" w:hAnsi="Courier New" w:cs="Courier New" w:hint="default"/>
+        <w:rFonts w:ascii="Courier New" w:hAnsi="Courier New" w:hint="default"/>
       </w:rPr>
     </w:lvl>
     <w:lvl w:ilvl="8" w:tplc="04090005" w:tentative="1">
@@ -4863,7 +4520,7 @@
         <w:ind w:left="2160" w:hanging="360"/>
       </w:pPr>
       <w:rPr>
-        <w:rFonts w:ascii="Courier New" w:hAnsi="Courier New" w:cs="Courier New" w:hint="default"/>
+        <w:rFonts w:ascii="Courier New" w:hAnsi="Courier New" w:hint="default"/>
       </w:rPr>
     </w:lvl>
     <w:lvl w:ilvl="2" w:tplc="04090005">
@@ -4899,7 +4556,7 @@
         <w:ind w:left="4320" w:hanging="360"/>
       </w:pPr>
       <w:rPr>
-        <w:rFonts w:ascii="Courier New" w:hAnsi="Courier New" w:cs="Courier New" w:hint="default"/>
+        <w:rFonts w:ascii="Courier New" w:hAnsi="Courier New" w:hint="default"/>
       </w:rPr>
     </w:lvl>
     <w:lvl w:ilvl="5" w:tplc="04090005" w:tentative="1">
@@ -4935,7 +4592,7 @@
         <w:ind w:left="6480" w:hanging="360"/>
       </w:pPr>
       <w:rPr>
-        <w:rFonts w:ascii="Courier New" w:hAnsi="Courier New" w:cs="Courier New" w:hint="default"/>
+        <w:rFonts w:ascii="Courier New" w:hAnsi="Courier New" w:hint="default"/>
       </w:rPr>
     </w:lvl>
     <w:lvl w:ilvl="8" w:tplc="04090005" w:tentative="1">
@@ -4964,7 +4621,7 @@
         <w:ind w:left="1080" w:hanging="360"/>
       </w:pPr>
       <w:rPr>
-        <w:rFonts w:hint="default"/>
+        <w:rFonts w:cs="Times New Roman" w:hint="default"/>
       </w:rPr>
     </w:lvl>
     <w:lvl w:ilvl="1">
@@ -4976,7 +4633,7 @@
         <w:ind w:left="1800" w:hanging="360"/>
       </w:pPr>
       <w:rPr>
-        <w:rFonts w:hint="default"/>
+        <w:rFonts w:cs="Times New Roman" w:hint="default"/>
       </w:rPr>
     </w:lvl>
     <w:lvl w:ilvl="2">
@@ -4988,7 +4645,7 @@
         <w:ind w:left="2880" w:hanging="720"/>
       </w:pPr>
       <w:rPr>
-        <w:rFonts w:hint="default"/>
+        <w:rFonts w:cs="Times New Roman" w:hint="default"/>
       </w:rPr>
     </w:lvl>
     <w:lvl w:ilvl="3">
@@ -5000,7 +4657,7 @@
         <w:ind w:left="3600" w:hanging="720"/>
       </w:pPr>
       <w:rPr>
-        <w:rFonts w:hint="default"/>
+        <w:rFonts w:cs="Times New Roman" w:hint="default"/>
       </w:rPr>
     </w:lvl>
     <w:lvl w:ilvl="4">
@@ -5012,7 +4669,7 @@
         <w:ind w:left="4680" w:hanging="1080"/>
       </w:pPr>
       <w:rPr>
-        <w:rFonts w:hint="default"/>
+        <w:rFonts w:cs="Times New Roman" w:hint="default"/>
       </w:rPr>
     </w:lvl>
     <w:lvl w:ilvl="5">
@@ -5024,7 +4681,7 @@
         <w:ind w:left="5400" w:hanging="1080"/>
       </w:pPr>
       <w:rPr>
-        <w:rFonts w:hint="default"/>
+        <w:rFonts w:cs="Times New Roman" w:hint="default"/>
       </w:rPr>
     </w:lvl>
     <w:lvl w:ilvl="6">
@@ -5036,7 +4693,7 @@
         <w:ind w:left="6480" w:hanging="1440"/>
       </w:pPr>
       <w:rPr>
-        <w:rFonts w:hint="default"/>
+        <w:rFonts w:cs="Times New Roman" w:hint="default"/>
       </w:rPr>
     </w:lvl>
     <w:lvl w:ilvl="7">
@@ -5048,7 +4705,7 @@
         <w:ind w:left="7200" w:hanging="1440"/>
       </w:pPr>
       <w:rPr>
-        <w:rFonts w:hint="default"/>
+        <w:rFonts w:cs="Times New Roman" w:hint="default"/>
       </w:rPr>
     </w:lvl>
     <w:lvl w:ilvl="8">
@@ -5060,7 +4717,7 @@
         <w:ind w:left="8280" w:hanging="1800"/>
       </w:pPr>
       <w:rPr>
-        <w:rFonts w:hint="default"/>
+        <w:rFonts w:cs="Times New Roman" w:hint="default"/>
       </w:rPr>
     </w:lvl>
   </w:abstractNum>
@@ -5089,7 +4746,7 @@
         <w:ind w:left="2520" w:hanging="360"/>
       </w:pPr>
       <w:rPr>
-        <w:rFonts w:ascii="Courier New" w:hAnsi="Courier New" w:cs="Courier New" w:hint="default"/>
+        <w:rFonts w:ascii="Courier New" w:hAnsi="Courier New" w:hint="default"/>
       </w:rPr>
     </w:lvl>
     <w:lvl w:ilvl="2" w:tplc="04090005" w:tentative="1">
@@ -5125,7 +4782,7 @@
         <w:ind w:left="4680" w:hanging="360"/>
       </w:pPr>
       <w:rPr>
-        <w:rFonts w:ascii="Courier New" w:hAnsi="Courier New" w:cs="Courier New" w:hint="default"/>
+        <w:rFonts w:ascii="Courier New" w:hAnsi="Courier New" w:hint="default"/>
       </w:rPr>
     </w:lvl>
     <w:lvl w:ilvl="5" w:tplc="04090005" w:tentative="1">
@@ -5161,7 +4818,7 @@
         <w:ind w:left="6840" w:hanging="360"/>
       </w:pPr>
       <w:rPr>
-        <w:rFonts w:ascii="Courier New" w:hAnsi="Courier New" w:cs="Courier New" w:hint="default"/>
+        <w:rFonts w:ascii="Courier New" w:hAnsi="Courier New" w:hint="default"/>
       </w:rPr>
     </w:lvl>
     <w:lvl w:ilvl="8" w:tplc="04090005" w:tentative="1">
@@ -5190,7 +4847,7 @@
         <w:ind w:left="3240" w:hanging="360"/>
       </w:pPr>
       <w:rPr>
-        <w:rFonts w:ascii="Courier New" w:hAnsi="Courier New" w:cs="Courier New" w:hint="default"/>
+        <w:rFonts w:ascii="Courier New" w:hAnsi="Courier New" w:hint="default"/>
       </w:rPr>
     </w:lvl>
     <w:lvl w:ilvl="1" w:tplc="04090003">
@@ -5202,7 +4859,7 @@
         <w:ind w:left="2520" w:hanging="360"/>
       </w:pPr>
       <w:rPr>
-        <w:rFonts w:ascii="Courier New" w:hAnsi="Courier New" w:cs="Courier New" w:hint="default"/>
+        <w:rFonts w:ascii="Courier New" w:hAnsi="Courier New" w:hint="default"/>
       </w:rPr>
     </w:lvl>
     <w:lvl w:ilvl="2" w:tplc="04090005">
@@ -5238,7 +4895,7 @@
         <w:ind w:left="4680" w:hanging="360"/>
       </w:pPr>
       <w:rPr>
-        <w:rFonts w:ascii="Courier New" w:hAnsi="Courier New" w:cs="Courier New" w:hint="default"/>
+        <w:rFonts w:ascii="Courier New" w:hAnsi="Courier New" w:hint="default"/>
       </w:rPr>
     </w:lvl>
     <w:lvl w:ilvl="5" w:tplc="04090005" w:tentative="1">
@@ -5274,7 +4931,7 @@
         <w:ind w:left="6840" w:hanging="360"/>
       </w:pPr>
       <w:rPr>
-        <w:rFonts w:ascii="Courier New" w:hAnsi="Courier New" w:cs="Courier New" w:hint="default"/>
+        <w:rFonts w:ascii="Courier New" w:hAnsi="Courier New" w:hint="default"/>
       </w:rPr>
     </w:lvl>
     <w:lvl w:ilvl="8" w:tplc="04090005" w:tentative="1">
@@ -5337,45 +4994,41 @@
   <w:docDefaults>
     <w:rPrDefault>
       <w:rPr>
-        <w:rFonts w:ascii="Times New Roman" w:eastAsiaTheme="minorHAnsi" w:hAnsi="Times New Roman" w:cs="Times New Roman"/>
-        <w:sz w:val="24"/>
-        <w:szCs w:val="24"/>
-        <w:lang w:val="en-US" w:eastAsia="en-US" w:bidi="ar-SA"/>
+        <w:rFonts w:ascii="Times New Roman" w:eastAsia="Calibri" w:hAnsi="Times New Roman" w:cs="Times New Roman"/>
+        <w:sz w:val="22"/>
+        <w:szCs w:val="22"/>
+        <w:lang w:val="en-CA" w:eastAsia="en-CA" w:bidi="ar-SA"/>
       </w:rPr>
     </w:rPrDefault>
-    <w:pPrDefault>
-      <w:pPr>
-        <w:spacing w:after="200"/>
-      </w:pPr>
-    </w:pPrDefault>
+    <w:pPrDefault/>
   </w:docDefaults>
   <w:latentStyles w:defLockedState="0" w:defUIPriority="99" w:defSemiHidden="1" w:defUnhideWhenUsed="1" w:defQFormat="0" w:count="267">
-    <w:lsdException w:name="Normal" w:semiHidden="0" w:uiPriority="0" w:unhideWhenUsed="0" w:qFormat="1"/>
-    <w:lsdException w:name="heading 1" w:semiHidden="0" w:uiPriority="9" w:unhideWhenUsed="0" w:qFormat="1"/>
-    <w:lsdException w:name="heading 2" w:uiPriority="9" w:qFormat="1"/>
-    <w:lsdException w:name="heading 3" w:uiPriority="9" w:qFormat="1"/>
-    <w:lsdException w:name="heading 4" w:uiPriority="9" w:qFormat="1"/>
-    <w:lsdException w:name="heading 5" w:uiPriority="9" w:qFormat="1"/>
-    <w:lsdException w:name="heading 6" w:uiPriority="9" w:qFormat="1"/>
-    <w:lsdException w:name="heading 7" w:uiPriority="9" w:qFormat="1"/>
-    <w:lsdException w:name="heading 8" w:uiPriority="9" w:qFormat="1"/>
-    <w:lsdException w:name="heading 9" w:uiPriority="9" w:qFormat="1"/>
-    <w:lsdException w:name="toc 1" w:uiPriority="39"/>
-    <w:lsdException w:name="toc 2" w:uiPriority="39"/>
-    <w:lsdException w:name="toc 3" w:uiPriority="39"/>
-    <w:lsdException w:name="toc 4" w:uiPriority="39"/>
-    <w:lsdException w:name="toc 5" w:uiPriority="39"/>
-    <w:lsdException w:name="toc 6" w:uiPriority="39"/>
-    <w:lsdException w:name="toc 7" w:uiPriority="39"/>
-    <w:lsdException w:name="toc 8" w:uiPriority="39"/>
-    <w:lsdException w:name="toc 9" w:uiPriority="39"/>
-    <w:lsdException w:name="caption" w:uiPriority="35" w:qFormat="1"/>
-    <w:lsdException w:name="Title" w:semiHidden="0" w:uiPriority="10" w:unhideWhenUsed="0" w:qFormat="1"/>
-    <w:lsdException w:name="Default Paragraph Font" w:uiPriority="1"/>
-    <w:lsdException w:name="Subtitle" w:semiHidden="0" w:uiPriority="11" w:unhideWhenUsed="0" w:qFormat="1"/>
-    <w:lsdException w:name="Strong" w:semiHidden="0" w:uiPriority="22" w:unhideWhenUsed="0" w:qFormat="1"/>
-    <w:lsdException w:name="Emphasis" w:semiHidden="0" w:uiPriority="20" w:unhideWhenUsed="0" w:qFormat="1"/>
-    <w:lsdException w:name="Table Grid" w:semiHidden="0" w:uiPriority="59" w:unhideWhenUsed="0"/>
+    <w:lsdException w:name="Normal" w:locked="1" w:semiHidden="0" w:uiPriority="0" w:unhideWhenUsed="0" w:qFormat="1"/>
+    <w:lsdException w:name="heading 1" w:locked="1" w:semiHidden="0" w:uiPriority="0" w:unhideWhenUsed="0" w:qFormat="1"/>
+    <w:lsdException w:name="heading 2" w:locked="1" w:uiPriority="0" w:qFormat="1"/>
+    <w:lsdException w:name="heading 3" w:locked="1" w:uiPriority="0" w:qFormat="1"/>
+    <w:lsdException w:name="heading 4" w:locked="1" w:uiPriority="0" w:qFormat="1"/>
+    <w:lsdException w:name="heading 5" w:locked="1" w:uiPriority="0" w:qFormat="1"/>
+    <w:lsdException w:name="heading 6" w:locked="1" w:uiPriority="0" w:qFormat="1"/>
+    <w:lsdException w:name="heading 7" w:locked="1" w:uiPriority="0" w:qFormat="1"/>
+    <w:lsdException w:name="heading 8" w:locked="1" w:uiPriority="0" w:qFormat="1"/>
+    <w:lsdException w:name="heading 9" w:locked="1" w:uiPriority="0" w:qFormat="1"/>
+    <w:lsdException w:name="toc 1" w:locked="1" w:semiHidden="0" w:uiPriority="0" w:unhideWhenUsed="0"/>
+    <w:lsdException w:name="toc 2" w:locked="1" w:semiHidden="0" w:uiPriority="0" w:unhideWhenUsed="0"/>
+    <w:lsdException w:name="toc 3" w:locked="1" w:semiHidden="0" w:uiPriority="0" w:unhideWhenUsed="0"/>
+    <w:lsdException w:name="toc 4" w:locked="1" w:semiHidden="0" w:uiPriority="0" w:unhideWhenUsed="0"/>
+    <w:lsdException w:name="toc 5" w:locked="1" w:semiHidden="0" w:uiPriority="0" w:unhideWhenUsed="0"/>
+    <w:lsdException w:name="toc 6" w:locked="1" w:semiHidden="0" w:uiPriority="0" w:unhideWhenUsed="0"/>
+    <w:lsdException w:name="toc 7" w:locked="1" w:semiHidden="0" w:uiPriority="0" w:unhideWhenUsed="0"/>
+    <w:lsdException w:name="toc 8" w:locked="1" w:semiHidden="0" w:uiPriority="0" w:unhideWhenUsed="0"/>
+    <w:lsdException w:name="toc 9" w:locked="1" w:semiHidden="0" w:uiPriority="0" w:unhideWhenUsed="0"/>
+    <w:lsdException w:name="caption" w:locked="1" w:uiPriority="0" w:qFormat="1"/>
+    <w:lsdException w:name="Title" w:locked="1" w:semiHidden="0" w:uiPriority="0" w:unhideWhenUsed="0" w:qFormat="1"/>
+    <w:lsdException w:name="Default Paragraph Font" w:locked="1" w:semiHidden="0" w:uiPriority="0" w:unhideWhenUsed="0"/>
+    <w:lsdException w:name="Subtitle" w:locked="1" w:semiHidden="0" w:uiPriority="0" w:unhideWhenUsed="0" w:qFormat="1"/>
+    <w:lsdException w:name="Strong" w:locked="1" w:semiHidden="0" w:uiPriority="0" w:unhideWhenUsed="0" w:qFormat="1"/>
+    <w:lsdException w:name="Emphasis" w:locked="1" w:semiHidden="0" w:uiPriority="0" w:unhideWhenUsed="0" w:qFormat="1"/>
+    <w:lsdException w:name="Table Grid" w:locked="1" w:semiHidden="0" w:uiPriority="0" w:unhideWhenUsed="0"/>
     <w:lsdException w:name="Placeholder Text" w:unhideWhenUsed="0"/>
     <w:lsdException w:name="No Spacing" w:semiHidden="0" w:uiPriority="1" w:unhideWhenUsed="0" w:qFormat="1"/>
     <w:lsdException w:name="Light Shading" w:semiHidden="0" w:uiPriority="60" w:unhideWhenUsed="0"/>
@@ -5399,7 +5052,7 @@
     <w:lsdException w:name="Medium Shading 2 Accent 1" w:semiHidden="0" w:uiPriority="64" w:unhideWhenUsed="0"/>
     <w:lsdException w:name="Medium List 1 Accent 1" w:semiHidden="0" w:uiPriority="65" w:unhideWhenUsed="0"/>
     <w:lsdException w:name="Revision" w:unhideWhenUsed="0"/>
-    <w:lsdException w:name="List Paragraph" w:semiHidden="0" w:unhideWhenUsed="0" w:qFormat="1"/>
+    <w:lsdException w:name="List Paragraph" w:semiHidden="0" w:uiPriority="34" w:unhideWhenUsed="0" w:qFormat="1"/>
     <w:lsdException w:name="Quote" w:semiHidden="0" w:uiPriority="29" w:unhideWhenUsed="0" w:qFormat="1"/>
     <w:lsdException w:name="Intense Quote" w:semiHidden="0" w:uiPriority="30" w:unhideWhenUsed="0" w:qFormat="1"/>
     <w:lsdException w:name="Medium List 2 Accent 1" w:semiHidden="0" w:uiPriority="66" w:unhideWhenUsed="0"/>
@@ -5492,12 +5145,19 @@
     <w:name w:val="Normal"/>
     <w:qFormat/>
     <w:rsid w:val="00DF706E"/>
+    <w:pPr>
+      <w:spacing w:after="200"/>
+    </w:pPr>
+    <w:rPr>
+      <w:sz w:val="24"/>
+      <w:szCs w:val="24"/>
+      <w:lang w:val="en-US" w:eastAsia="en-US"/>
+    </w:rPr>
   </w:style>
   <w:style w:type="character" w:default="1" w:styleId="DefaultParagraphFont">
     <w:name w:val="Default Paragraph Font"/>
-    <w:uiPriority w:val="1"/>
+    <w:uiPriority w:val="99"/>
     <w:semiHidden/>
-    <w:unhideWhenUsed/>
   </w:style>
   <w:style w:type="table" w:default="1" w:styleId="TableNormal">
     <w:name w:val="Normal Table"/>
@@ -5816,16 +5476,4 @@
   <a:objectDefaults/>
   <a:extraClrSchemeLst/>
 </a:theme>
-</file>
-
-<file path=customXml/item1.xml><?xml version="1.0" encoding="utf-8"?>
-<b:Sources xmlns:b="http://schemas.openxmlformats.org/officeDocument/2006/bibliography" xmlns="http://schemas.openxmlformats.org/officeDocument/2006/bibliography" SelectedStyle="\APA.XSL" StyleName="APA Fifth Edition"/>
-</file>
-
-<file path=customXml/itemProps1.xml><?xml version="1.0" encoding="utf-8"?>
-<ds:datastoreItem xmlns:ds="http://schemas.openxmlformats.org/officeDocument/2006/customXml" ds:itemID="{746FFCD8-EFC5-40E0-8968-6B06088E85D3}">
-  <ds:schemaRefs>
-    <ds:schemaRef ds:uri="http://schemas.openxmlformats.org/officeDocument/2006/bibliography"/>
-  </ds:schemaRefs>
-</ds:datastoreItem>
 </file>
</xml_diff>

<commit_message>
revised and modified introduction
</commit_message>
<xml_diff>
--- a/project-management/binder/iteration2/Saajid/Phase 2 Testing Plan.docx
+++ b/project-management/binder/iteration2/Saajid/Phase 2 Testing Plan.docx
@@ -1,6 +1,6 @@
 
 <file path=word/document.xml><?xml version="1.0" encoding="utf-8"?>
-<w:document xmlns:ve="http://schemas.openxmlformats.org/markup-compatibility/2006" xmlns:o="urn:schemas-microsoft-com:office:office" xmlns:r="http://schemas.openxmlformats.org/officeDocument/2006/relationships" xmlns:m="http://schemas.openxmlformats.org/officeDocument/2006/math" xmlns:v="urn:schemas-microsoft-com:vml" xmlns:wp="http://schemas.openxmlformats.org/drawingml/2006/wordprocessingDrawing" xmlns:w10="urn:schemas-microsoft-com:office:word" xmlns:w="http://schemas.openxmlformats.org/wordprocessingml/2006/main" xmlns:wne="http://schemas.microsoft.com/office/word/2006/wordml">
+<w:document xmlns:wpc="http://schemas.microsoft.com/office/word/2010/wordprocessingCanvas" xmlns:mo="http://schemas.microsoft.com/office/mac/office/2008/main" xmlns:mc="http://schemas.openxmlformats.org/markup-compatibility/2006" xmlns:mv="urn:schemas-microsoft-com:mac:vml" xmlns:o="urn:schemas-microsoft-com:office:office" xmlns:r="http://schemas.openxmlformats.org/officeDocument/2006/relationships" xmlns:m="http://schemas.openxmlformats.org/officeDocument/2006/math" xmlns:v="urn:schemas-microsoft-com:vml" xmlns:wp14="http://schemas.microsoft.com/office/word/2010/wordprocessingDrawing" xmlns:wp="http://schemas.openxmlformats.org/drawingml/2006/wordprocessingDrawing" xmlns:w10="urn:schemas-microsoft-com:office:word" xmlns:w="http://schemas.openxmlformats.org/wordprocessingml/2006/main" xmlns:w14="http://schemas.microsoft.com/office/word/2010/wordml" xmlns:wpg="http://schemas.microsoft.com/office/word/2010/wordprocessingGroup" xmlns:wpi="http://schemas.microsoft.com/office/word/2010/wordprocessingInk" xmlns:wne="http://schemas.microsoft.com/office/word/2006/wordml" xmlns:wps="http://schemas.microsoft.com/office/word/2010/wordprocessingShape" mc:Ignorable="w14 wp14">
   <w:body>
     <w:p>
       <w:pPr>
@@ -49,7 +49,14 @@
       </w:pPr>
       <w:r>
         <w:tab/>
-        <w:t xml:space="preserve">Saajid Mohammed </w:t>
+      </w:r>
+      <w:proofErr w:type="spellStart"/>
+      <w:r>
+        <w:t>Saajid</w:t>
+      </w:r>
+      <w:proofErr w:type="spellEnd"/>
+      <w:r>
+        <w:t xml:space="preserve"> Mohammed </w:t>
       </w:r>
     </w:p>
     <w:p>
@@ -103,8 +110,13 @@
         <w:tab/>
       </w:r>
       <w:r>
-        <w:t>Ben Stitt</w:t>
-      </w:r>
+        <w:t xml:space="preserve">Ben </w:t>
+      </w:r>
+      <w:proofErr w:type="spellStart"/>
+      <w:r>
+        <w:t>Stitt</w:t>
+      </w:r>
+      <w:proofErr w:type="spellEnd"/>
     </w:p>
     <w:p>
       <w:pPr>
@@ -457,6 +469,91 @@
       <w:pPr>
         <w:pStyle w:val="ListParagraph"/>
         <w:ind w:left="360"/>
+        <w:jc w:val="both"/>
+      </w:pPr>
+    </w:p>
+    <w:p>
+      <w:pPr>
+        <w:pStyle w:val="ListParagraph"/>
+        <w:ind w:left="360"/>
+        <w:jc w:val="both"/>
+        <w:rPr>
+          <w:highlight w:val="yellow"/>
+        </w:rPr>
+      </w:pPr>
+      <w:r>
+        <w:rPr>
+          <w:highlight w:val="yellow"/>
+        </w:rPr>
+        <w:t>REVISED VERSION:</w:t>
+      </w:r>
+    </w:p>
+    <w:p>
+      <w:pPr>
+        <w:pStyle w:val="ListParagraph"/>
+        <w:ind w:left="360"/>
+        <w:jc w:val="both"/>
+      </w:pPr>
+      <w:r>
+        <w:rPr>
+          <w:highlight w:val="yellow"/>
+        </w:rPr>
+        <w:t xml:space="preserve">The program to be tested is a full functioning offline version of a Chinese checkers game for Android, with the capability of playing against artificial intelligence. It contains four activities. The first activity has a button leading to the second. The second activity is a configuration screen for the game you wish to play. It contains the options to set the number of players, their names and whether or not a certain player is a computer opponent. It then launches the game </w:t>
+      </w:r>
+      <w:proofErr w:type="gramStart"/>
+      <w:r>
+        <w:rPr>
+          <w:highlight w:val="yellow"/>
+        </w:rPr>
+        <w:t>activity which</w:t>
+      </w:r>
+      <w:proofErr w:type="gramEnd"/>
+      <w:r>
+        <w:rPr>
+          <w:highlight w:val="yellow"/>
+        </w:rPr>
+        <w:t xml:space="preserve"> contains a canvas with the game board drawn on it and buttons to confirm a player’s move and undo a move. The last activity is a help </w:t>
+      </w:r>
+      <w:proofErr w:type="gramStart"/>
+      <w:r>
+        <w:rPr>
+          <w:highlight w:val="yellow"/>
+        </w:rPr>
+        <w:t>menu which</w:t>
+      </w:r>
+      <w:proofErr w:type="gramEnd"/>
+      <w:r>
+        <w:rPr>
+          <w:highlight w:val="yellow"/>
+        </w:rPr>
+        <w:t xml:space="preserve"> is accessible through the first activity </w:t>
+      </w:r>
+      <w:r>
+        <w:rPr>
+          <w:highlight w:val="green"/>
+        </w:rPr>
+        <w:t>and through the context menu of every activity</w:t>
+      </w:r>
+      <w:r>
+        <w:rPr>
+          <w:highlight w:val="yellow"/>
+        </w:rPr>
+        <w:t>. The players would be able to view frequently asked questions and game information here.</w:t>
+      </w:r>
+    </w:p>
+    <w:p>
+      <w:pPr>
+        <w:pStyle w:val="ListParagraph"/>
+        <w:ind w:left="360"/>
+        <w:jc w:val="both"/>
+      </w:pPr>
+      <w:bookmarkStart w:id="0" w:name="_GoBack"/>
+      <w:bookmarkEnd w:id="0"/>
+    </w:p>
+    <w:p>
+      <w:pPr>
+        <w:pStyle w:val="ListParagraph"/>
+        <w:ind w:left="360"/>
         <w:rPr>
           <w:sz w:val="36"/>
           <w:szCs w:val="36"/>
@@ -577,9 +674,11 @@
         </w:numPr>
         <w:spacing w:after="0"/>
       </w:pPr>
+      <w:proofErr w:type="spellStart"/>
       <w:r>
         <w:t>MainActivity</w:t>
       </w:r>
+      <w:proofErr w:type="spellEnd"/>
     </w:p>
     <w:p>
       <w:pPr>
@@ -590,9 +689,13 @@
         </w:numPr>
         <w:spacing w:after="0"/>
       </w:pPr>
+      <w:proofErr w:type="spellStart"/>
+      <w:proofErr w:type="gramStart"/>
       <w:r>
         <w:t>offlineActivityConfigurationButton</w:t>
       </w:r>
+      <w:proofErr w:type="spellEnd"/>
+      <w:proofErr w:type="gramEnd"/>
     </w:p>
     <w:p>
       <w:pPr>
@@ -604,8 +707,13 @@
         <w:spacing w:after="0"/>
       </w:pPr>
       <w:r>
-        <w:t>Verify clickabilty</w:t>
-      </w:r>
+        <w:t xml:space="preserve">Verify </w:t>
+      </w:r>
+      <w:proofErr w:type="spellStart"/>
+      <w:r>
+        <w:t>clickabilty</w:t>
+      </w:r>
+      <w:proofErr w:type="spellEnd"/>
     </w:p>
     <w:p>
       <w:pPr>
@@ -642,9 +750,13 @@
         </w:numPr>
         <w:spacing w:after="0"/>
       </w:pPr>
+      <w:proofErr w:type="spellStart"/>
+      <w:proofErr w:type="gramStart"/>
       <w:r>
         <w:t>mainMenuHelpButton</w:t>
       </w:r>
+      <w:proofErr w:type="spellEnd"/>
+      <w:proofErr w:type="gramEnd"/>
     </w:p>
     <w:p>
       <w:pPr>
@@ -656,8 +768,13 @@
         <w:spacing w:after="0"/>
       </w:pPr>
       <w:r>
-        <w:t>Verify clickabilty</w:t>
-      </w:r>
+        <w:t xml:space="preserve">Verify </w:t>
+      </w:r>
+      <w:proofErr w:type="spellStart"/>
+      <w:r>
+        <w:t>clickabilty</w:t>
+      </w:r>
+      <w:proofErr w:type="spellEnd"/>
     </w:p>
     <w:p>
       <w:pPr>
@@ -701,9 +818,11 @@
         </w:numPr>
         <w:spacing w:after="0"/>
       </w:pPr>
+      <w:proofErr w:type="spellStart"/>
       <w:r>
         <w:t>OfflineConfigurationActivity</w:t>
       </w:r>
+      <w:proofErr w:type="spellEnd"/>
     </w:p>
     <w:p>
       <w:pPr>
@@ -714,9 +833,13 @@
         </w:numPr>
         <w:spacing w:after="0"/>
       </w:pPr>
+      <w:proofErr w:type="spellStart"/>
+      <w:proofErr w:type="gramStart"/>
       <w:r>
         <w:t>offlineTwoPlayerButton</w:t>
       </w:r>
+      <w:proofErr w:type="spellEnd"/>
+      <w:proofErr w:type="gramEnd"/>
     </w:p>
     <w:p>
       <w:pPr>
@@ -728,8 +851,14 @@
         <w:spacing w:after="0"/>
       </w:pPr>
       <w:r>
-        <w:t>Verify clickabilty</w:t>
-      </w:r>
+        <w:lastRenderedPageBreak/>
+        <w:t xml:space="preserve">Verify </w:t>
+      </w:r>
+      <w:proofErr w:type="spellStart"/>
+      <w:r>
+        <w:t>clickabilty</w:t>
+      </w:r>
+      <w:proofErr w:type="spellEnd"/>
     </w:p>
     <w:p>
       <w:pPr>
@@ -766,9 +895,13 @@
         </w:numPr>
         <w:spacing w:after="0"/>
       </w:pPr>
+      <w:proofErr w:type="spellStart"/>
+      <w:proofErr w:type="gramStart"/>
       <w:r>
         <w:t>offlineThreePlayerButton</w:t>
       </w:r>
+      <w:proofErr w:type="spellEnd"/>
+      <w:proofErr w:type="gramEnd"/>
     </w:p>
     <w:p>
       <w:pPr>
@@ -780,8 +913,13 @@
         <w:spacing w:after="0"/>
       </w:pPr>
       <w:r>
-        <w:t>Verify clickabilty</w:t>
-      </w:r>
+        <w:t xml:space="preserve">Verify </w:t>
+      </w:r>
+      <w:proofErr w:type="spellStart"/>
+      <w:r>
+        <w:t>clickabilty</w:t>
+      </w:r>
+      <w:proofErr w:type="spellEnd"/>
     </w:p>
     <w:p>
       <w:pPr>
@@ -818,9 +956,13 @@
         </w:numPr>
         <w:spacing w:after="0"/>
       </w:pPr>
+      <w:proofErr w:type="spellStart"/>
+      <w:proofErr w:type="gramStart"/>
       <w:r>
         <w:t>offlineFourPlayerButton</w:t>
       </w:r>
+      <w:proofErr w:type="spellEnd"/>
+      <w:proofErr w:type="gramEnd"/>
     </w:p>
     <w:p>
       <w:pPr>
@@ -832,8 +974,13 @@
         <w:spacing w:after="0"/>
       </w:pPr>
       <w:r>
-        <w:t>Verify clickabilty</w:t>
-      </w:r>
+        <w:t xml:space="preserve">Verify </w:t>
+      </w:r>
+      <w:proofErr w:type="spellStart"/>
+      <w:r>
+        <w:t>clickabilty</w:t>
+      </w:r>
+      <w:proofErr w:type="spellEnd"/>
     </w:p>
     <w:p>
       <w:pPr>
@@ -870,9 +1017,13 @@
         </w:numPr>
         <w:spacing w:after="0"/>
       </w:pPr>
+      <w:proofErr w:type="spellStart"/>
+      <w:proofErr w:type="gramStart"/>
       <w:r>
         <w:t>offlineSixPlayerButton</w:t>
       </w:r>
+      <w:proofErr w:type="spellEnd"/>
+      <w:proofErr w:type="gramEnd"/>
     </w:p>
     <w:p>
       <w:pPr>
@@ -884,8 +1035,13 @@
         <w:spacing w:after="0"/>
       </w:pPr>
       <w:r>
-        <w:t>Verify clickabilty</w:t>
-      </w:r>
+        <w:t xml:space="preserve">Verify </w:t>
+      </w:r>
+      <w:proofErr w:type="spellStart"/>
+      <w:r>
+        <w:t>clickabilty</w:t>
+      </w:r>
+      <w:proofErr w:type="spellEnd"/>
     </w:p>
     <w:p>
       <w:pPr>
@@ -922,9 +1078,13 @@
         </w:numPr>
         <w:spacing w:after="0"/>
       </w:pPr>
+      <w:proofErr w:type="spellStart"/>
+      <w:proofErr w:type="gramStart"/>
       <w:r>
         <w:t>offlineRedPlayerNameEditText</w:t>
       </w:r>
+      <w:proofErr w:type="spellEnd"/>
+      <w:proofErr w:type="gramEnd"/>
     </w:p>
     <w:p>
       <w:pPr>
@@ -974,9 +1134,13 @@
         </w:numPr>
         <w:spacing w:after="0"/>
       </w:pPr>
+      <w:proofErr w:type="spellStart"/>
+      <w:proofErr w:type="gramStart"/>
       <w:r>
         <w:t>offlineGreenPlayerNameEditText</w:t>
       </w:r>
+      <w:proofErr w:type="spellEnd"/>
+      <w:proofErr w:type="gramEnd"/>
     </w:p>
     <w:p>
       <w:pPr>
@@ -1026,9 +1190,13 @@
         </w:numPr>
         <w:spacing w:after="0"/>
       </w:pPr>
+      <w:proofErr w:type="spellStart"/>
+      <w:proofErr w:type="gramStart"/>
       <w:r>
         <w:t>offlinePurplePlayerNameEditText</w:t>
       </w:r>
+      <w:proofErr w:type="spellEnd"/>
+      <w:proofErr w:type="gramEnd"/>
     </w:p>
     <w:p>
       <w:pPr>
@@ -1078,9 +1246,13 @@
         </w:numPr>
         <w:spacing w:after="0"/>
       </w:pPr>
+      <w:proofErr w:type="spellStart"/>
+      <w:proofErr w:type="gramStart"/>
       <w:r>
         <w:t>offlineBluePlayerNameEditText</w:t>
       </w:r>
+      <w:proofErr w:type="spellEnd"/>
+      <w:proofErr w:type="gramEnd"/>
     </w:p>
     <w:p>
       <w:pPr>
@@ -1130,9 +1302,13 @@
         </w:numPr>
         <w:spacing w:after="0"/>
       </w:pPr>
+      <w:proofErr w:type="spellStart"/>
+      <w:proofErr w:type="gramStart"/>
       <w:r>
         <w:t>offlineYellowPlayerNameEditText</w:t>
       </w:r>
+      <w:proofErr w:type="spellEnd"/>
+      <w:proofErr w:type="gramEnd"/>
     </w:p>
     <w:p>
       <w:pPr>
@@ -1182,9 +1358,13 @@
         </w:numPr>
         <w:spacing w:after="0"/>
       </w:pPr>
+      <w:proofErr w:type="spellStart"/>
+      <w:proofErr w:type="gramStart"/>
       <w:r>
         <w:t>offlineOrangePlayerNameEditText</w:t>
       </w:r>
+      <w:proofErr w:type="spellEnd"/>
+      <w:proofErr w:type="gramEnd"/>
     </w:p>
     <w:p>
       <w:pPr>
@@ -1234,9 +1414,13 @@
         </w:numPr>
         <w:spacing w:after="0"/>
       </w:pPr>
+      <w:proofErr w:type="spellStart"/>
+      <w:proofErr w:type="gramStart"/>
       <w:r>
         <w:t>offlineGameActivityButton</w:t>
       </w:r>
+      <w:proofErr w:type="spellEnd"/>
+      <w:proofErr w:type="gramEnd"/>
     </w:p>
     <w:p>
       <w:pPr>
@@ -1248,8 +1432,13 @@
         <w:spacing w:after="0"/>
       </w:pPr>
       <w:r>
-        <w:t>Verify clickabilty</w:t>
-      </w:r>
+        <w:t xml:space="preserve">Verify </w:t>
+      </w:r>
+      <w:proofErr w:type="spellStart"/>
+      <w:r>
+        <w:t>clickabilty</w:t>
+      </w:r>
+      <w:proofErr w:type="spellEnd"/>
     </w:p>
     <w:p>
       <w:pPr>
@@ -1326,9 +1515,12 @@
         <w:spacing w:after="0"/>
         <w:jc w:val="both"/>
       </w:pPr>
-      <w:r>
+      <w:proofErr w:type="spellStart"/>
+      <w:r>
+        <w:lastRenderedPageBreak/>
         <w:t>OfflineGameActivity</w:t>
       </w:r>
+      <w:proofErr w:type="spellEnd"/>
     </w:p>
     <w:p>
       <w:pPr>
@@ -1339,9 +1531,13 @@
         </w:numPr>
         <w:spacing w:after="0"/>
       </w:pPr>
+      <w:proofErr w:type="spellStart"/>
+      <w:proofErr w:type="gramStart"/>
       <w:r>
         <w:t>offlineMoveResetButton</w:t>
       </w:r>
+      <w:proofErr w:type="spellEnd"/>
+      <w:proofErr w:type="gramEnd"/>
     </w:p>
     <w:p>
       <w:pPr>
@@ -1353,8 +1549,13 @@
         <w:spacing w:after="0"/>
       </w:pPr>
       <w:r>
-        <w:t>Verify clickabilty</w:t>
-      </w:r>
+        <w:t xml:space="preserve">Verify </w:t>
+      </w:r>
+      <w:proofErr w:type="spellStart"/>
+      <w:r>
+        <w:t>clickabilty</w:t>
+      </w:r>
+      <w:proofErr w:type="spellEnd"/>
     </w:p>
     <w:p>
       <w:pPr>
@@ -1391,9 +1592,13 @@
         </w:numPr>
         <w:spacing w:after="0"/>
       </w:pPr>
+      <w:proofErr w:type="spellStart"/>
+      <w:proofErr w:type="gramStart"/>
       <w:r>
         <w:t>offlineMoveDoneButton</w:t>
       </w:r>
+      <w:proofErr w:type="spellEnd"/>
+      <w:proofErr w:type="gramEnd"/>
     </w:p>
     <w:p>
       <w:pPr>
@@ -1405,8 +1610,13 @@
         <w:spacing w:after="0"/>
       </w:pPr>
       <w:r>
-        <w:t>Verify clickabilty</w:t>
-      </w:r>
+        <w:t xml:space="preserve">Verify </w:t>
+      </w:r>
+      <w:proofErr w:type="spellStart"/>
+      <w:r>
+        <w:t>clickabilty</w:t>
+      </w:r>
+      <w:proofErr w:type="spellEnd"/>
     </w:p>
     <w:p>
       <w:pPr>
@@ -1443,9 +1653,13 @@
         </w:numPr>
         <w:spacing w:after="0"/>
       </w:pPr>
+      <w:proofErr w:type="spellStart"/>
+      <w:proofErr w:type="gramStart"/>
       <w:r>
         <w:t>gameCanvas</w:t>
       </w:r>
+      <w:proofErr w:type="spellEnd"/>
+      <w:proofErr w:type="gramEnd"/>
     </w:p>
     <w:p>
       <w:pPr>
@@ -1495,9 +1709,11 @@
         </w:numPr>
         <w:spacing w:after="0"/>
       </w:pPr>
+      <w:proofErr w:type="spellStart"/>
       <w:r>
         <w:t>ResumeDialog</w:t>
       </w:r>
+      <w:proofErr w:type="spellEnd"/>
     </w:p>
     <w:p>
       <w:pPr>
@@ -1534,9 +1750,13 @@
         </w:numPr>
         <w:spacing w:after="0"/>
       </w:pPr>
+      <w:proofErr w:type="spellStart"/>
+      <w:proofErr w:type="gramStart"/>
       <w:r>
         <w:t>offlineAcceptContinuationButton</w:t>
       </w:r>
+      <w:proofErr w:type="spellEnd"/>
+      <w:proofErr w:type="gramEnd"/>
     </w:p>
     <w:p>
       <w:pPr>
@@ -1548,8 +1768,13 @@
         <w:spacing w:after="0"/>
       </w:pPr>
       <w:r>
-        <w:t>Verify clickabilty</w:t>
-      </w:r>
+        <w:t xml:space="preserve">Verify </w:t>
+      </w:r>
+      <w:proofErr w:type="spellStart"/>
+      <w:r>
+        <w:t>clickabilty</w:t>
+      </w:r>
+      <w:proofErr w:type="spellEnd"/>
     </w:p>
     <w:p>
       <w:pPr>
@@ -1586,9 +1811,13 @@
         </w:numPr>
         <w:spacing w:after="0"/>
       </w:pPr>
+      <w:proofErr w:type="spellStart"/>
+      <w:proofErr w:type="gramStart"/>
       <w:r>
         <w:t>offlineDeclineContinuationButton</w:t>
       </w:r>
+      <w:proofErr w:type="spellEnd"/>
+      <w:proofErr w:type="gramEnd"/>
     </w:p>
     <w:p>
       <w:pPr>
@@ -1600,8 +1829,13 @@
         <w:spacing w:after="0"/>
       </w:pPr>
       <w:r>
-        <w:t>Verify clickabilty</w:t>
-      </w:r>
+        <w:t xml:space="preserve">Verify </w:t>
+      </w:r>
+      <w:proofErr w:type="spellStart"/>
+      <w:r>
+        <w:t>clickabilty</w:t>
+      </w:r>
+      <w:proofErr w:type="spellEnd"/>
     </w:p>
     <w:p>
       <w:pPr>
@@ -1638,9 +1872,11 @@
         </w:numPr>
         <w:spacing w:after="0"/>
       </w:pPr>
+      <w:proofErr w:type="spellStart"/>
       <w:r>
         <w:t>EndofGameDialogDialog</w:t>
       </w:r>
+      <w:proofErr w:type="spellEnd"/>
     </w:p>
     <w:p>
       <w:pPr>
@@ -1677,9 +1913,13 @@
         </w:numPr>
         <w:spacing w:after="0"/>
       </w:pPr>
+      <w:proofErr w:type="spellStart"/>
+      <w:proofErr w:type="gramStart"/>
       <w:r>
         <w:t>offlineGameEndToHomeButton</w:t>
       </w:r>
+      <w:proofErr w:type="spellEnd"/>
+      <w:proofErr w:type="gramEnd"/>
     </w:p>
     <w:p>
       <w:pPr>
@@ -1691,8 +1931,13 @@
         <w:spacing w:after="0"/>
       </w:pPr>
       <w:r>
-        <w:t>Verify clickabilty</w:t>
-      </w:r>
+        <w:t xml:space="preserve">Verify </w:t>
+      </w:r>
+      <w:proofErr w:type="spellStart"/>
+      <w:r>
+        <w:t>clickabilty</w:t>
+      </w:r>
+      <w:proofErr w:type="spellEnd"/>
     </w:p>
     <w:p>
       <w:pPr>
@@ -1729,9 +1974,13 @@
         </w:numPr>
         <w:spacing w:after="0"/>
       </w:pPr>
+      <w:proofErr w:type="spellStart"/>
+      <w:proofErr w:type="gramStart"/>
       <w:r>
         <w:t>offlineGameEndToNewButton</w:t>
       </w:r>
+      <w:proofErr w:type="spellEnd"/>
+      <w:proofErr w:type="gramEnd"/>
     </w:p>
     <w:p>
       <w:pPr>
@@ -1743,8 +1992,13 @@
         <w:spacing w:after="0"/>
       </w:pPr>
       <w:r>
-        <w:t>Verify clickabilty</w:t>
-      </w:r>
+        <w:t xml:space="preserve">Verify </w:t>
+      </w:r>
+      <w:proofErr w:type="spellStart"/>
+      <w:r>
+        <w:t>clickabilty</w:t>
+      </w:r>
+      <w:proofErr w:type="spellEnd"/>
     </w:p>
     <w:p>
       <w:pPr>
@@ -1802,9 +2056,11 @@
         <w:spacing w:after="0"/>
         <w:jc w:val="both"/>
       </w:pPr>
+      <w:proofErr w:type="spellStart"/>
       <w:r>
         <w:t>HelpActivity</w:t>
       </w:r>
+      <w:proofErr w:type="spellEnd"/>
     </w:p>
     <w:p>
       <w:pPr>
@@ -1869,9 +2125,27 @@
         </w:numPr>
         <w:spacing w:after="0"/>
       </w:pPr>
-      <w:r>
-        <w:t>MainActivity and OfflineConfigurationActivty and HelpActivity</w:t>
-      </w:r>
+      <w:proofErr w:type="spellStart"/>
+      <w:r>
+        <w:t>MainActivity</w:t>
+      </w:r>
+      <w:proofErr w:type="spellEnd"/>
+      <w:r>
+        <w:t xml:space="preserve"> and </w:t>
+      </w:r>
+      <w:proofErr w:type="spellStart"/>
+      <w:r>
+        <w:t>OfflineConfigurationActivty</w:t>
+      </w:r>
+      <w:proofErr w:type="spellEnd"/>
+      <w:r>
+        <w:t xml:space="preserve"> and </w:t>
+      </w:r>
+      <w:proofErr w:type="spellStart"/>
+      <w:r>
+        <w:t>HelpActivity</w:t>
+      </w:r>
+      <w:proofErr w:type="spellEnd"/>
     </w:p>
     <w:p>
       <w:pPr>
@@ -1915,9 +2189,35 @@
         </w:numPr>
         <w:spacing w:after="0"/>
       </w:pPr>
-      <w:r>
-        <w:t>MainActivity and OfflineConfigurationActivty and GameBoardActivity and HelpActivity</w:t>
-      </w:r>
+      <w:proofErr w:type="spellStart"/>
+      <w:r>
+        <w:t>MainActivity</w:t>
+      </w:r>
+      <w:proofErr w:type="spellEnd"/>
+      <w:r>
+        <w:t xml:space="preserve"> and </w:t>
+      </w:r>
+      <w:proofErr w:type="spellStart"/>
+      <w:r>
+        <w:t>OfflineConfigurationActivty</w:t>
+      </w:r>
+      <w:proofErr w:type="spellEnd"/>
+      <w:r>
+        <w:t xml:space="preserve"> and </w:t>
+      </w:r>
+      <w:proofErr w:type="spellStart"/>
+      <w:r>
+        <w:t>GameBoardActivity</w:t>
+      </w:r>
+      <w:proofErr w:type="spellEnd"/>
+      <w:r>
+        <w:t xml:space="preserve"> and </w:t>
+      </w:r>
+      <w:proofErr w:type="spellStart"/>
+      <w:r>
+        <w:t>HelpActivity</w:t>
+      </w:r>
+      <w:proofErr w:type="spellEnd"/>
     </w:p>
     <w:p>
       <w:pPr>
@@ -2055,7 +2355,15 @@
         <w:ind w:left="1080"/>
       </w:pPr>
       <w:r>
-        <w:t>N/A. Modification were made on the activities that render the old test useless.</w:t>
+        <w:t xml:space="preserve">N/A. Modification </w:t>
+      </w:r>
+      <w:proofErr w:type="gramStart"/>
+      <w:r>
+        <w:t>were</w:t>
+      </w:r>
+      <w:proofErr w:type="gramEnd"/>
+      <w:r>
+        <w:t xml:space="preserve"> made on the activities that render the old test useless.</w:t>
       </w:r>
     </w:p>
     <w:p>
@@ -2110,10 +2418,18 @@
         <w:t>A focus group shall be assembled and given access to the functioning application they will also be given a set of tasks to accomplish. Each member of the focus group shall then fill out an Ease of Use Testing Form (</w:t>
       </w:r>
       <w:r>
-        <w:t>REPLACE_APPENDIX_&lt;Ease of use testing feedback form&gt;)</w:t>
-      </w:r>
-      <w:r>
-        <w:t xml:space="preserve"> . The forms will then be tallied and actions shall be taken in accordance with the results at the retrospective meetings.</w:t>
+        <w:t>REPLACE_APPENDIX_&lt;Ease of use testing feedback form&gt;</w:t>
+      </w:r>
+      <w:proofErr w:type="gramStart"/>
+      <w:r>
+        <w:t>)</w:t>
+      </w:r>
+      <w:r>
+        <w:t xml:space="preserve"> .</w:t>
+      </w:r>
+      <w:proofErr w:type="gramEnd"/>
+      <w:r>
+        <w:t xml:space="preserve"> The forms will then be tallied and actions shall be taken in accordance with the results at the retrospective meetings.</w:t>
       </w:r>
     </w:p>
     <w:p>
@@ -2219,7 +2535,15 @@
         <w:t>REPLACE_APPENDIX_&lt;Test feedback form&gt;</w:t>
       </w:r>
       <w:r>
-        <w:t>) shall be generated. The feedback form will be generated as an issue on GitHub with the contents of the (</w:t>
+        <w:t xml:space="preserve">) shall be generated. The feedback form will be generated as an issue on </w:t>
+      </w:r>
+      <w:proofErr w:type="spellStart"/>
+      <w:r>
+        <w:t>GitHub</w:t>
+      </w:r>
+      <w:proofErr w:type="spellEnd"/>
+      <w:r>
+        <w:t xml:space="preserve"> with the contents of the (</w:t>
       </w:r>
       <w:r>
         <w:t>REPLACE_APPENDIX_&lt;Test feedback form&gt;</w:t>
@@ -2280,9 +2604,12 @@
         </w:numPr>
         <w:spacing w:after="0"/>
       </w:pPr>
-      <w:r>
+      <w:proofErr w:type="spellStart"/>
+      <w:r>
+        <w:lastRenderedPageBreak/>
         <w:t>MainActivity</w:t>
       </w:r>
+      <w:proofErr w:type="spellEnd"/>
     </w:p>
     <w:p>
       <w:pPr>
@@ -2307,8 +2634,13 @@
         <w:spacing w:after="0"/>
       </w:pPr>
       <w:r>
-        <w:t>Transition to OfflineConfigurationActivity</w:t>
-      </w:r>
+        <w:t xml:space="preserve">Transition to </w:t>
+      </w:r>
+      <w:proofErr w:type="spellStart"/>
+      <w:r>
+        <w:t>OfflineConfigurationActivity</w:t>
+      </w:r>
+      <w:proofErr w:type="spellEnd"/>
     </w:p>
     <w:p>
       <w:pPr>
@@ -2320,8 +2652,13 @@
         <w:spacing w:after="0"/>
       </w:pPr>
       <w:r>
-        <w:t>Transition to HelpActivity</w:t>
-      </w:r>
+        <w:t xml:space="preserve">Transition to </w:t>
+      </w:r>
+      <w:proofErr w:type="spellStart"/>
+      <w:r>
+        <w:t>HelpActivity</w:t>
+      </w:r>
+      <w:proofErr w:type="spellEnd"/>
     </w:p>
     <w:p>
       <w:pPr>
@@ -2332,9 +2669,11 @@
         </w:numPr>
         <w:spacing w:after="0"/>
       </w:pPr>
+      <w:proofErr w:type="spellStart"/>
       <w:r>
         <w:t>OfflineConfigurationActivity</w:t>
       </w:r>
+      <w:proofErr w:type="spellEnd"/>
     </w:p>
     <w:p>
       <w:pPr>
@@ -2359,8 +2698,13 @@
         <w:spacing w:after="0"/>
       </w:pPr>
       <w:r>
-        <w:t>Transition to OfflineGameActivity</w:t>
-      </w:r>
+        <w:t xml:space="preserve">Transition to </w:t>
+      </w:r>
+      <w:proofErr w:type="spellStart"/>
+      <w:r>
+        <w:t>OfflineGameActivity</w:t>
+      </w:r>
+      <w:proofErr w:type="spellEnd"/>
     </w:p>
     <w:p>
       <w:pPr>
@@ -2372,8 +2716,13 @@
         <w:spacing w:after="0"/>
       </w:pPr>
       <w:r>
-        <w:t>Transition to HelpActivity</w:t>
-      </w:r>
+        <w:t xml:space="preserve">Transition to </w:t>
+      </w:r>
+      <w:proofErr w:type="spellStart"/>
+      <w:r>
+        <w:t>HelpActivity</w:t>
+      </w:r>
+      <w:proofErr w:type="spellEnd"/>
     </w:p>
     <w:p>
       <w:pPr>
@@ -2385,8 +2734,13 @@
         <w:spacing w:after="0"/>
       </w:pPr>
       <w:r>
-        <w:t>Transition to MainActivity</w:t>
-      </w:r>
+        <w:t xml:space="preserve">Transition to </w:t>
+      </w:r>
+      <w:proofErr w:type="spellStart"/>
+      <w:r>
+        <w:t>MainActivity</w:t>
+      </w:r>
+      <w:proofErr w:type="spellEnd"/>
     </w:p>
     <w:p>
       <w:pPr>
@@ -2397,9 +2751,11 @@
         </w:numPr>
         <w:spacing w:after="0"/>
       </w:pPr>
+      <w:proofErr w:type="spellStart"/>
       <w:r>
         <w:t>OfflineGameActivity</w:t>
       </w:r>
+      <w:proofErr w:type="spellEnd"/>
     </w:p>
     <w:p>
       <w:pPr>
@@ -2450,8 +2806,13 @@
         <w:spacing w:after="0"/>
       </w:pPr>
       <w:r>
-        <w:t>Transition to HelpActivity</w:t>
-      </w:r>
+        <w:t xml:space="preserve">Transition to </w:t>
+      </w:r>
+      <w:proofErr w:type="spellStart"/>
+      <w:r>
+        <w:t>HelpActivity</w:t>
+      </w:r>
+      <w:proofErr w:type="spellEnd"/>
     </w:p>
     <w:p>
       <w:pPr>
@@ -2463,8 +2824,13 @@
         <w:spacing w:after="0"/>
       </w:pPr>
       <w:r>
-        <w:t xml:space="preserve"> HelpActivity</w:t>
-      </w:r>
+        <w:t xml:space="preserve"> </w:t>
+      </w:r>
+      <w:proofErr w:type="spellStart"/>
+      <w:r>
+        <w:t>HelpActivity</w:t>
+      </w:r>
+      <w:proofErr w:type="spellEnd"/>
     </w:p>
     <w:p>
       <w:pPr>
@@ -2589,9 +2955,11 @@
         <w:ind w:left="360"/>
         <w:jc w:val="both"/>
       </w:pPr>
+      <w:proofErr w:type="gramStart"/>
       <w:r>
         <w:t>Availability of classes and modules for current phase.</w:t>
       </w:r>
+      <w:proofErr w:type="gramEnd"/>
     </w:p>
     <w:p>
       <w:pPr>
@@ -2646,8 +3014,13 @@
         <w:ind w:left="360"/>
         <w:jc w:val="both"/>
       </w:pPr>
-      <w:r>
-        <w:t>JUnit API</w:t>
+      <w:proofErr w:type="spellStart"/>
+      <w:r>
+        <w:t>JUnit</w:t>
+      </w:r>
+      <w:proofErr w:type="spellEnd"/>
+      <w:r>
+        <w:t xml:space="preserve"> API</w:t>
       </w:r>
     </w:p>
     <w:p>
@@ -2700,7 +3073,7 @@
       <w:tblPr>
         <w:tblW w:w="10188" w:type="dxa"/>
         <w:tblLayout w:type="fixed"/>
-        <w:tblLook w:val="00A0"/>
+        <w:tblLook w:val="00A0" w:firstRow="1" w:lastRow="0" w:firstColumn="1" w:lastColumn="0" w:noHBand="0" w:noVBand="0"/>
       </w:tblPr>
       <w:tblGrid>
         <w:gridCol w:w="2448"/>
@@ -2820,8 +3193,13 @@
           </w:tcPr>
           <w:p>
             <w:r>
-              <w:t>2. Peter Pobojewski</w:t>
+              <w:t xml:space="preserve">2. Peter </w:t>
             </w:r>
+            <w:proofErr w:type="spellStart"/>
+            <w:r>
+              <w:t>Pobojewski</w:t>
+            </w:r>
+            <w:proofErr w:type="spellEnd"/>
           </w:p>
         </w:tc>
         <w:tc>
@@ -2871,8 +3249,13 @@
           </w:tcPr>
           <w:p>
             <w:r>
-              <w:t>3. Ben Stitt</w:t>
+              <w:t xml:space="preserve">3. Ben </w:t>
             </w:r>
+            <w:proofErr w:type="spellStart"/>
+            <w:r>
+              <w:t>Stitt</w:t>
+            </w:r>
+            <w:proofErr w:type="spellEnd"/>
           </w:p>
         </w:tc>
         <w:tc>
@@ -2922,7 +3305,15 @@
           </w:tcPr>
           <w:p>
             <w:r>
-              <w:t>4. Saajid Mohammed</w:t>
+              <w:t xml:space="preserve">4. </w:t>
+            </w:r>
+            <w:proofErr w:type="spellStart"/>
+            <w:r>
+              <w:t>Saajid</w:t>
+            </w:r>
+            <w:proofErr w:type="spellEnd"/>
+            <w:r>
+              <w:t xml:space="preserve"> Mohammed</w:t>
             </w:r>
           </w:p>
         </w:tc>
@@ -3131,7 +3522,15 @@
     </w:p>
     <w:p>
       <w:r>
-        <w:t>Project Phase: _____________    Test Phase: _______________    Date: ______</w:t>
+        <w:t>Project Phase: ____________</w:t>
+      </w:r>
+      <w:proofErr w:type="gramStart"/>
+      <w:r>
+        <w:t>_    Test</w:t>
+      </w:r>
+      <w:proofErr w:type="gramEnd"/>
+      <w:r>
+        <w:t xml:space="preserve"> Phase: _______________    Date: ______</w:t>
       </w:r>
     </w:p>
     <w:p>
@@ -3205,13 +3604,22 @@
     </w:p>
     <w:p>
       <w:r>
+        <w:lastRenderedPageBreak/>
         <w:t>______________________________________________________________________________</w:t>
       </w:r>
     </w:p>
     <w:p/>
     <w:p>
       <w:r>
-        <w:t>Tester Signature: _____________   Project Lead Signature: _______________</w:t>
+        <w:t>Tester Signature: ____________</w:t>
+      </w:r>
+      <w:proofErr w:type="gramStart"/>
+      <w:r>
+        <w:t>_   Project</w:t>
+      </w:r>
+      <w:proofErr w:type="gramEnd"/>
+      <w:r>
+        <w:t xml:space="preserve"> Lead Signature: _______________</w:t>
       </w:r>
     </w:p>
     <w:p>
@@ -3426,6 +3834,7 @@
     </w:p>
     <w:p>
       <w:r>
+        <w:lastRenderedPageBreak/>
         <w:t>______________________________________________________________________________</w:t>
       </w:r>
     </w:p>
@@ -3437,7 +3846,15 @@
         <w:t xml:space="preserve"> </w:t>
       </w:r>
       <w:r>
-        <w:t>Score:_____</w:t>
+        <w:t>Score</w:t>
+      </w:r>
+      <w:proofErr w:type="gramStart"/>
+      <w:r>
+        <w:t>:_</w:t>
+      </w:r>
+      <w:proofErr w:type="gramEnd"/>
+      <w:r>
+        <w:t>____</w:t>
       </w:r>
     </w:p>
     <w:p>
@@ -3477,7 +3894,7 @@
 </file>
 
 <file path=word/numbering.xml><?xml version="1.0" encoding="utf-8"?>
-<w:numbering xmlns:ve="http://schemas.openxmlformats.org/markup-compatibility/2006" xmlns:o="urn:schemas-microsoft-com:office:office" xmlns:r="http://schemas.openxmlformats.org/officeDocument/2006/relationships" xmlns:m="http://schemas.openxmlformats.org/officeDocument/2006/math" xmlns:v="urn:schemas-microsoft-com:vml" xmlns:wp="http://schemas.openxmlformats.org/drawingml/2006/wordprocessingDrawing" xmlns:w10="urn:schemas-microsoft-com:office:word" xmlns:w="http://schemas.openxmlformats.org/wordprocessingml/2006/main" xmlns:wne="http://schemas.microsoft.com/office/word/2006/wordml">
+<w:numbering xmlns:wpc="http://schemas.microsoft.com/office/word/2010/wordprocessingCanvas" xmlns:mo="http://schemas.microsoft.com/office/mac/office/2008/main" xmlns:mc="http://schemas.openxmlformats.org/markup-compatibility/2006" xmlns:mv="urn:schemas-microsoft-com:mac:vml" xmlns:o="urn:schemas-microsoft-com:office:office" xmlns:r="http://schemas.openxmlformats.org/officeDocument/2006/relationships" xmlns:m="http://schemas.openxmlformats.org/officeDocument/2006/math" xmlns:v="urn:schemas-microsoft-com:vml" xmlns:wp14="http://schemas.microsoft.com/office/word/2010/wordprocessingDrawing" xmlns:wp="http://schemas.openxmlformats.org/drawingml/2006/wordprocessingDrawing" xmlns:w10="urn:schemas-microsoft-com:office:word" xmlns:w="http://schemas.openxmlformats.org/wordprocessingml/2006/main" xmlns:w14="http://schemas.microsoft.com/office/word/2010/wordml" xmlns:wpg="http://schemas.microsoft.com/office/word/2010/wordprocessingGroup" xmlns:wpi="http://schemas.microsoft.com/office/word/2010/wordprocessingInk" xmlns:wne="http://schemas.microsoft.com/office/word/2006/wordml" xmlns:wps="http://schemas.microsoft.com/office/word/2010/wordprocessingShape" mc:Ignorable="w14 wp14">
   <w:abstractNum w:abstractNumId="0">
     <w:nsid w:val="0BC36435"/>
     <w:multiLevelType w:val="hybridMultilevel"/>
@@ -4990,7 +5407,7 @@
 </file>
 
 <file path=word/styles.xml><?xml version="1.0" encoding="utf-8"?>
-<w:styles xmlns:r="http://schemas.openxmlformats.org/officeDocument/2006/relationships" xmlns:w="http://schemas.openxmlformats.org/wordprocessingml/2006/main">
+<w:styles xmlns:mc="http://schemas.openxmlformats.org/markup-compatibility/2006" xmlns:r="http://schemas.openxmlformats.org/officeDocument/2006/relationships" xmlns:w="http://schemas.openxmlformats.org/wordprocessingml/2006/main" xmlns:w14="http://schemas.microsoft.com/office/word/2010/wordml" mc:Ignorable="w14">
   <w:docDefaults>
     <w:rPrDefault>
       <w:rPr>
@@ -5002,7 +5419,7 @@
     </w:rPrDefault>
     <w:pPrDefault/>
   </w:docDefaults>
-  <w:latentStyles w:defLockedState="0" w:defUIPriority="99" w:defSemiHidden="1" w:defUnhideWhenUsed="1" w:defQFormat="0" w:count="267">
+  <w:latentStyles w:defLockedState="0" w:defUIPriority="99" w:defSemiHidden="1" w:defUnhideWhenUsed="1" w:defQFormat="0" w:count="276">
     <w:lsdException w:name="Normal" w:locked="1" w:semiHidden="0" w:uiPriority="0" w:unhideWhenUsed="0" w:qFormat="1"/>
     <w:lsdException w:name="heading 1" w:locked="1" w:semiHidden="0" w:uiPriority="0" w:unhideWhenUsed="0" w:qFormat="1"/>
     <w:lsdException w:name="heading 2" w:locked="1" w:uiPriority="0" w:qFormat="1"/>
@@ -5156,15 +5573,15 @@
   </w:style>
   <w:style w:type="character" w:default="1" w:styleId="DefaultParagraphFont">
     <w:name w:val="Default Paragraph Font"/>
-    <w:uiPriority w:val="99"/>
+    <w:uiPriority w:val="1"/>
     <w:semiHidden/>
+    <w:unhideWhenUsed/>
   </w:style>
   <w:style w:type="table" w:default="1" w:styleId="TableNormal">
     <w:name w:val="Normal Table"/>
     <w:uiPriority w:val="99"/>
     <w:semiHidden/>
     <w:unhideWhenUsed/>
-    <w:qFormat/>
     <w:tblPr>
       <w:tblInd w:w="0" w:type="dxa"/>
       <w:tblCellMar>
@@ -5191,6 +5608,192 @@
       <w:ind w:left="720"/>
       <w:contextualSpacing/>
     </w:pPr>
+  </w:style>
+</w:styles>
+</file>
+
+<file path=word/stylesWithEffects.xml><?xml version="1.0" encoding="utf-8"?>
+<w:styles xmlns:wpc="http://schemas.microsoft.com/office/word/2010/wordprocessingCanvas" xmlns:mo="http://schemas.microsoft.com/office/mac/office/2008/main" xmlns:mc="http://schemas.openxmlformats.org/markup-compatibility/2006" xmlns:mv="urn:schemas-microsoft-com:mac:vml" xmlns:o="urn:schemas-microsoft-com:office:office" xmlns:r="http://schemas.openxmlformats.org/officeDocument/2006/relationships" xmlns:m="http://schemas.openxmlformats.org/officeDocument/2006/math" xmlns:v="urn:schemas-microsoft-com:vml" xmlns:wp14="http://schemas.microsoft.com/office/word/2010/wordprocessingDrawing" xmlns:wp="http://schemas.openxmlformats.org/drawingml/2006/wordprocessingDrawing" xmlns:w10="urn:schemas-microsoft-com:office:word" xmlns:w="http://schemas.openxmlformats.org/wordprocessingml/2006/main" xmlns:w14="http://schemas.microsoft.com/office/word/2010/wordml" xmlns:wpg="http://schemas.microsoft.com/office/word/2010/wordprocessingGroup" xmlns:wpi="http://schemas.microsoft.com/office/word/2010/wordprocessingInk" xmlns:wne="http://schemas.microsoft.com/office/word/2006/wordml" xmlns:wps="http://schemas.microsoft.com/office/word/2010/wordprocessingShape" mc:Ignorable="w14 wp14">
+  <w:docDefaults>
+    <w:rPrDefault>
+      <w:rPr>
+        <w:rFonts w:asciiTheme="minorHAnsi" w:eastAsiaTheme="minorEastAsia" w:hAnsiTheme="minorHAnsi" w:cstheme="minorBidi"/>
+        <w:sz w:val="24"/>
+        <w:szCs w:val="24"/>
+        <w:lang w:val="en-US" w:eastAsia="ja-JP" w:bidi="ar-SA"/>
+      </w:rPr>
+    </w:rPrDefault>
+    <w:pPrDefault/>
+  </w:docDefaults>
+  <w:latentStyles w:defLockedState="0" w:defUIPriority="99" w:defSemiHidden="1" w:defUnhideWhenUsed="1" w:defQFormat="0" w:count="276">
+    <w:lsdException w:name="Normal" w:semiHidden="0" w:uiPriority="0" w:unhideWhenUsed="0" w:qFormat="1"/>
+    <w:lsdException w:name="heading 1" w:semiHidden="0" w:uiPriority="9" w:unhideWhenUsed="0" w:qFormat="1"/>
+    <w:lsdException w:name="heading 2" w:uiPriority="9" w:qFormat="1"/>
+    <w:lsdException w:name="heading 3" w:uiPriority="9" w:qFormat="1"/>
+    <w:lsdException w:name="heading 4" w:uiPriority="9" w:qFormat="1"/>
+    <w:lsdException w:name="heading 5" w:uiPriority="9" w:qFormat="1"/>
+    <w:lsdException w:name="heading 6" w:uiPriority="9" w:qFormat="1"/>
+    <w:lsdException w:name="heading 7" w:uiPriority="9" w:qFormat="1"/>
+    <w:lsdException w:name="heading 8" w:uiPriority="9" w:qFormat="1"/>
+    <w:lsdException w:name="heading 9" w:uiPriority="9" w:qFormat="1"/>
+    <w:lsdException w:name="toc 1" w:uiPriority="39"/>
+    <w:lsdException w:name="toc 2" w:uiPriority="39"/>
+    <w:lsdException w:name="toc 3" w:uiPriority="39"/>
+    <w:lsdException w:name="toc 4" w:uiPriority="39"/>
+    <w:lsdException w:name="toc 5" w:uiPriority="39"/>
+    <w:lsdException w:name="toc 6" w:uiPriority="39"/>
+    <w:lsdException w:name="toc 7" w:uiPriority="39"/>
+    <w:lsdException w:name="toc 8" w:uiPriority="39"/>
+    <w:lsdException w:name="toc 9" w:uiPriority="39"/>
+    <w:lsdException w:name="caption" w:uiPriority="35" w:qFormat="1"/>
+    <w:lsdException w:name="Title" w:semiHidden="0" w:uiPriority="10" w:unhideWhenUsed="0" w:qFormat="1"/>
+    <w:lsdException w:name="Default Paragraph Font" w:uiPriority="1"/>
+    <w:lsdException w:name="Subtitle" w:semiHidden="0" w:uiPriority="11" w:unhideWhenUsed="0" w:qFormat="1"/>
+    <w:lsdException w:name="Strong" w:semiHidden="0" w:uiPriority="22" w:unhideWhenUsed="0" w:qFormat="1"/>
+    <w:lsdException w:name="Emphasis" w:semiHidden="0" w:uiPriority="20" w:unhideWhenUsed="0" w:qFormat="1"/>
+    <w:lsdException w:name="Table Grid" w:semiHidden="0" w:uiPriority="59" w:unhideWhenUsed="0"/>
+    <w:lsdException w:name="Placeholder Text" w:unhideWhenUsed="0"/>
+    <w:lsdException w:name="No Spacing" w:semiHidden="0" w:uiPriority="1" w:unhideWhenUsed="0" w:qFormat="1"/>
+    <w:lsdException w:name="Light Shading" w:semiHidden="0" w:uiPriority="60" w:unhideWhenUsed="0"/>
+    <w:lsdException w:name="Light List" w:semiHidden="0" w:uiPriority="61" w:unhideWhenUsed="0"/>
+    <w:lsdException w:name="Light Grid" w:semiHidden="0" w:uiPriority="62" w:unhideWhenUsed="0"/>
+    <w:lsdException w:name="Medium Shading 1" w:semiHidden="0" w:uiPriority="63" w:unhideWhenUsed="0"/>
+    <w:lsdException w:name="Medium Shading 2" w:semiHidden="0" w:uiPriority="64" w:unhideWhenUsed="0"/>
+    <w:lsdException w:name="Medium List 1" w:semiHidden="0" w:uiPriority="65" w:unhideWhenUsed="0"/>
+    <w:lsdException w:name="Medium List 2" w:semiHidden="0" w:uiPriority="66" w:unhideWhenUsed="0"/>
+    <w:lsdException w:name="Medium Grid 1" w:semiHidden="0" w:uiPriority="67" w:unhideWhenUsed="0"/>
+    <w:lsdException w:name="Medium Grid 2" w:semiHidden="0" w:uiPriority="68" w:unhideWhenUsed="0"/>
+    <w:lsdException w:name="Medium Grid 3" w:semiHidden="0" w:uiPriority="69" w:unhideWhenUsed="0"/>
+    <w:lsdException w:name="Dark List" w:semiHidden="0" w:uiPriority="70" w:unhideWhenUsed="0"/>
+    <w:lsdException w:name="Colorful Shading" w:semiHidden="0" w:uiPriority="71" w:unhideWhenUsed="0"/>
+    <w:lsdException w:name="Colorful List" w:semiHidden="0" w:uiPriority="72" w:unhideWhenUsed="0"/>
+    <w:lsdException w:name="Colorful Grid" w:semiHidden="0" w:uiPriority="73" w:unhideWhenUsed="0"/>
+    <w:lsdException w:name="Light Shading Accent 1" w:semiHidden="0" w:uiPriority="60" w:unhideWhenUsed="0"/>
+    <w:lsdException w:name="Light List Accent 1" w:semiHidden="0" w:uiPriority="61" w:unhideWhenUsed="0"/>
+    <w:lsdException w:name="Light Grid Accent 1" w:semiHidden="0" w:uiPriority="62" w:unhideWhenUsed="0"/>
+    <w:lsdException w:name="Medium Shading 1 Accent 1" w:semiHidden="0" w:uiPriority="63" w:unhideWhenUsed="0"/>
+    <w:lsdException w:name="Medium Shading 2 Accent 1" w:semiHidden="0" w:uiPriority="64" w:unhideWhenUsed="0"/>
+    <w:lsdException w:name="Medium List 1 Accent 1" w:semiHidden="0" w:uiPriority="65" w:unhideWhenUsed="0"/>
+    <w:lsdException w:name="Revision" w:unhideWhenUsed="0"/>
+    <w:lsdException w:name="List Paragraph" w:semiHidden="0" w:uiPriority="34" w:unhideWhenUsed="0" w:qFormat="1"/>
+    <w:lsdException w:name="Quote" w:semiHidden="0" w:uiPriority="29" w:unhideWhenUsed="0" w:qFormat="1"/>
+    <w:lsdException w:name="Intense Quote" w:semiHidden="0" w:uiPriority="30" w:unhideWhenUsed="0" w:qFormat="1"/>
+    <w:lsdException w:name="Medium List 2 Accent 1" w:semiHidden="0" w:uiPriority="66" w:unhideWhenUsed="0"/>
+    <w:lsdException w:name="Medium Grid 1 Accent 1" w:semiHidden="0" w:uiPriority="67" w:unhideWhenUsed="0"/>
+    <w:lsdException w:name="Medium Grid 2 Accent 1" w:semiHidden="0" w:uiPriority="68" w:unhideWhenUsed="0"/>
+    <w:lsdException w:name="Medium Grid 3 Accent 1" w:semiHidden="0" w:uiPriority="69" w:unhideWhenUsed="0"/>
+    <w:lsdException w:name="Dark List Accent 1" w:semiHidden="0" w:uiPriority="70" w:unhideWhenUsed="0"/>
+    <w:lsdException w:name="Colorful Shading Accent 1" w:semiHidden="0" w:uiPriority="71" w:unhideWhenUsed="0"/>
+    <w:lsdException w:name="Colorful List Accent 1" w:semiHidden="0" w:uiPriority="72" w:unhideWhenUsed="0"/>
+    <w:lsdException w:name="Colorful Grid Accent 1" w:semiHidden="0" w:uiPriority="73" w:unhideWhenUsed="0"/>
+    <w:lsdException w:name="Light Shading Accent 2" w:semiHidden="0" w:uiPriority="60" w:unhideWhenUsed="0"/>
+    <w:lsdException w:name="Light List Accent 2" w:semiHidden="0" w:uiPriority="61" w:unhideWhenUsed="0"/>
+    <w:lsdException w:name="Light Grid Accent 2" w:semiHidden="0" w:uiPriority="62" w:unhideWhenUsed="0"/>
+    <w:lsdException w:name="Medium Shading 1 Accent 2" w:semiHidden="0" w:uiPriority="63" w:unhideWhenUsed="0"/>
+    <w:lsdException w:name="Medium Shading 2 Accent 2" w:semiHidden="0" w:uiPriority="64" w:unhideWhenUsed="0"/>
+    <w:lsdException w:name="Medium List 1 Accent 2" w:semiHidden="0" w:uiPriority="65" w:unhideWhenUsed="0"/>
+    <w:lsdException w:name="Medium List 2 Accent 2" w:semiHidden="0" w:uiPriority="66" w:unhideWhenUsed="0"/>
+    <w:lsdException w:name="Medium Grid 1 Accent 2" w:semiHidden="0" w:uiPriority="67" w:unhideWhenUsed="0"/>
+    <w:lsdException w:name="Medium Grid 2 Accent 2" w:semiHidden="0" w:uiPriority="68" w:unhideWhenUsed="0"/>
+    <w:lsdException w:name="Medium Grid 3 Accent 2" w:semiHidden="0" w:uiPriority="69" w:unhideWhenUsed="0"/>
+    <w:lsdException w:name="Dark List Accent 2" w:semiHidden="0" w:uiPriority="70" w:unhideWhenUsed="0"/>
+    <w:lsdException w:name="Colorful Shading Accent 2" w:semiHidden="0" w:uiPriority="71" w:unhideWhenUsed="0"/>
+    <w:lsdException w:name="Colorful List Accent 2" w:semiHidden="0" w:uiPriority="72" w:unhideWhenUsed="0"/>
+    <w:lsdException w:name="Colorful Grid Accent 2" w:semiHidden="0" w:uiPriority="73" w:unhideWhenUsed="0"/>
+    <w:lsdException w:name="Light Shading Accent 3" w:semiHidden="0" w:uiPriority="60" w:unhideWhenUsed="0"/>
+    <w:lsdException w:name="Light List Accent 3" w:semiHidden="0" w:uiPriority="61" w:unhideWhenUsed="0"/>
+    <w:lsdException w:name="Light Grid Accent 3" w:semiHidden="0" w:uiPriority="62" w:unhideWhenUsed="0"/>
+    <w:lsdException w:name="Medium Shading 1 Accent 3" w:semiHidden="0" w:uiPriority="63" w:unhideWhenUsed="0"/>
+    <w:lsdException w:name="Medium Shading 2 Accent 3" w:semiHidden="0" w:uiPriority="64" w:unhideWhenUsed="0"/>
+    <w:lsdException w:name="Medium List 1 Accent 3" w:semiHidden="0" w:uiPriority="65" w:unhideWhenUsed="0"/>
+    <w:lsdException w:name="Medium List 2 Accent 3" w:semiHidden="0" w:uiPriority="66" w:unhideWhenUsed="0"/>
+    <w:lsdException w:name="Medium Grid 1 Accent 3" w:semiHidden="0" w:uiPriority="67" w:unhideWhenUsed="0"/>
+    <w:lsdException w:name="Medium Grid 2 Accent 3" w:semiHidden="0" w:uiPriority="68" w:unhideWhenUsed="0"/>
+    <w:lsdException w:name="Medium Grid 3 Accent 3" w:semiHidden="0" w:uiPriority="69" w:unhideWhenUsed="0"/>
+    <w:lsdException w:name="Dark List Accent 3" w:semiHidden="0" w:uiPriority="70" w:unhideWhenUsed="0"/>
+    <w:lsdException w:name="Colorful Shading Accent 3" w:semiHidden="0" w:uiPriority="71" w:unhideWhenUsed="0"/>
+    <w:lsdException w:name="Colorful List Accent 3" w:semiHidden="0" w:uiPriority="72" w:unhideWhenUsed="0"/>
+    <w:lsdException w:name="Colorful Grid Accent 3" w:semiHidden="0" w:uiPriority="73" w:unhideWhenUsed="0"/>
+    <w:lsdException w:name="Light Shading Accent 4" w:semiHidden="0" w:uiPriority="60" w:unhideWhenUsed="0"/>
+    <w:lsdException w:name="Light List Accent 4" w:semiHidden="0" w:uiPriority="61" w:unhideWhenUsed="0"/>
+    <w:lsdException w:name="Light Grid Accent 4" w:semiHidden="0" w:uiPriority="62" w:unhideWhenUsed="0"/>
+    <w:lsdException w:name="Medium Shading 1 Accent 4" w:semiHidden="0" w:uiPriority="63" w:unhideWhenUsed="0"/>
+    <w:lsdException w:name="Medium Shading 2 Accent 4" w:semiHidden="0" w:uiPriority="64" w:unhideWhenUsed="0"/>
+    <w:lsdException w:name="Medium List 1 Accent 4" w:semiHidden="0" w:uiPriority="65" w:unhideWhenUsed="0"/>
+    <w:lsdException w:name="Medium List 2 Accent 4" w:semiHidden="0" w:uiPriority="66" w:unhideWhenUsed="0"/>
+    <w:lsdException w:name="Medium Grid 1 Accent 4" w:semiHidden="0" w:uiPriority="67" w:unhideWhenUsed="0"/>
+    <w:lsdException w:name="Medium Grid 2 Accent 4" w:semiHidden="0" w:uiPriority="68" w:unhideWhenUsed="0"/>
+    <w:lsdException w:name="Medium Grid 3 Accent 4" w:semiHidden="0" w:uiPriority="69" w:unhideWhenUsed="0"/>
+    <w:lsdException w:name="Dark List Accent 4" w:semiHidden="0" w:uiPriority="70" w:unhideWhenUsed="0"/>
+    <w:lsdException w:name="Colorful Shading Accent 4" w:semiHidden="0" w:uiPriority="71" w:unhideWhenUsed="0"/>
+    <w:lsdException w:name="Colorful List Accent 4" w:semiHidden="0" w:uiPriority="72" w:unhideWhenUsed="0"/>
+    <w:lsdException w:name="Colorful Grid Accent 4" w:semiHidden="0" w:uiPriority="73" w:unhideWhenUsed="0"/>
+    <w:lsdException w:name="Light Shading Accent 5" w:semiHidden="0" w:uiPriority="60" w:unhideWhenUsed="0"/>
+    <w:lsdException w:name="Light List Accent 5" w:semiHidden="0" w:uiPriority="61" w:unhideWhenUsed="0"/>
+    <w:lsdException w:name="Light Grid Accent 5" w:semiHidden="0" w:uiPriority="62" w:unhideWhenUsed="0"/>
+    <w:lsdException w:name="Medium Shading 1 Accent 5" w:semiHidden="0" w:uiPriority="63" w:unhideWhenUsed="0"/>
+    <w:lsdException w:name="Medium Shading 2 Accent 5" w:semiHidden="0" w:uiPriority="64" w:unhideWhenUsed="0"/>
+    <w:lsdException w:name="Medium List 1 Accent 5" w:semiHidden="0" w:uiPriority="65" w:unhideWhenUsed="0"/>
+    <w:lsdException w:name="Medium List 2 Accent 5" w:semiHidden="0" w:uiPriority="66" w:unhideWhenUsed="0"/>
+    <w:lsdException w:name="Medium Grid 1 Accent 5" w:semiHidden="0" w:uiPriority="67" w:unhideWhenUsed="0"/>
+    <w:lsdException w:name="Medium Grid 2 Accent 5" w:semiHidden="0" w:uiPriority="68" w:unhideWhenUsed="0"/>
+    <w:lsdException w:name="Medium Grid 3 Accent 5" w:semiHidden="0" w:uiPriority="69" w:unhideWhenUsed="0"/>
+    <w:lsdException w:name="Dark List Accent 5" w:semiHidden="0" w:uiPriority="70" w:unhideWhenUsed="0"/>
+    <w:lsdException w:name="Colorful Shading Accent 5" w:semiHidden="0" w:uiPriority="71" w:unhideWhenUsed="0"/>
+    <w:lsdException w:name="Colorful List Accent 5" w:semiHidden="0" w:uiPriority="72" w:unhideWhenUsed="0"/>
+    <w:lsdException w:name="Colorful Grid Accent 5" w:semiHidden="0" w:uiPriority="73" w:unhideWhenUsed="0"/>
+    <w:lsdException w:name="Light Shading Accent 6" w:semiHidden="0" w:uiPriority="60" w:unhideWhenUsed="0"/>
+    <w:lsdException w:name="Light List Accent 6" w:semiHidden="0" w:uiPriority="61" w:unhideWhenUsed="0"/>
+    <w:lsdException w:name="Light Grid Accent 6" w:semiHidden="0" w:uiPriority="62" w:unhideWhenUsed="0"/>
+    <w:lsdException w:name="Medium Shading 1 Accent 6" w:semiHidden="0" w:uiPriority="63" w:unhideWhenUsed="0"/>
+    <w:lsdException w:name="Medium Shading 2 Accent 6" w:semiHidden="0" w:uiPriority="64" w:unhideWhenUsed="0"/>
+    <w:lsdException w:name="Medium List 1 Accent 6" w:semiHidden="0" w:uiPriority="65" w:unhideWhenUsed="0"/>
+    <w:lsdException w:name="Medium List 2 Accent 6" w:semiHidden="0" w:uiPriority="66" w:unhideWhenUsed="0"/>
+    <w:lsdException w:name="Medium Grid 1 Accent 6" w:semiHidden="0" w:uiPriority="67" w:unhideWhenUsed="0"/>
+    <w:lsdException w:name="Medium Grid 2 Accent 6" w:semiHidden="0" w:uiPriority="68" w:unhideWhenUsed="0"/>
+    <w:lsdException w:name="Medium Grid 3 Accent 6" w:semiHidden="0" w:uiPriority="69" w:unhideWhenUsed="0"/>
+    <w:lsdException w:name="Dark List Accent 6" w:semiHidden="0" w:uiPriority="70" w:unhideWhenUsed="0"/>
+    <w:lsdException w:name="Colorful Shading Accent 6" w:semiHidden="0" w:uiPriority="71" w:unhideWhenUsed="0"/>
+    <w:lsdException w:name="Colorful List Accent 6" w:semiHidden="0" w:uiPriority="72" w:unhideWhenUsed="0"/>
+    <w:lsdException w:name="Colorful Grid Accent 6" w:semiHidden="0" w:uiPriority="73" w:unhideWhenUsed="0"/>
+    <w:lsdException w:name="Subtle Emphasis" w:semiHidden="0" w:uiPriority="19" w:unhideWhenUsed="0" w:qFormat="1"/>
+    <w:lsdException w:name="Intense Emphasis" w:semiHidden="0" w:uiPriority="21" w:unhideWhenUsed="0" w:qFormat="1"/>
+    <w:lsdException w:name="Subtle Reference" w:semiHidden="0" w:uiPriority="31" w:unhideWhenUsed="0" w:qFormat="1"/>
+    <w:lsdException w:name="Intense Reference" w:semiHidden="0" w:uiPriority="32" w:unhideWhenUsed="0" w:qFormat="1"/>
+    <w:lsdException w:name="Book Title" w:semiHidden="0" w:uiPriority="33" w:unhideWhenUsed="0" w:qFormat="1"/>
+    <w:lsdException w:name="Bibliography" w:uiPriority="37"/>
+    <w:lsdException w:name="TOC Heading" w:uiPriority="39" w:qFormat="1"/>
+  </w:latentStyles>
+  <w:style w:type="paragraph" w:default="1" w:styleId="Normal">
+    <w:name w:val="Normal"/>
+    <w:qFormat/>
+  </w:style>
+  <w:style w:type="character" w:default="1" w:styleId="DefaultParagraphFont">
+    <w:name w:val="Default Paragraph Font"/>
+    <w:uiPriority w:val="1"/>
+    <w:semiHidden/>
+    <w:unhideWhenUsed/>
+  </w:style>
+  <w:style w:type="table" w:default="1" w:styleId="TableNormal">
+    <w:name w:val="Normal Table"/>
+    <w:uiPriority w:val="99"/>
+    <w:semiHidden/>
+    <w:unhideWhenUsed/>
+    <w:tblPr>
+      <w:tblInd w:w="0" w:type="dxa"/>
+      <w:tblCellMar>
+        <w:top w:w="0" w:type="dxa"/>
+        <w:left w:w="108" w:type="dxa"/>
+        <w:bottom w:w="0" w:type="dxa"/>
+        <w:right w:w="108" w:type="dxa"/>
+      </w:tblCellMar>
+    </w:tblPr>
+  </w:style>
+  <w:style w:type="numbering" w:default="1" w:styleId="NoList">
+    <w:name w:val="No List"/>
+    <w:uiPriority w:val="99"/>
+    <w:semiHidden/>
+    <w:unhideWhenUsed/>
   </w:style>
 </w:styles>
 </file>

</xml_diff>